<commit_message>
update srs and sds
</commit_message>
<xml_diff>
--- a/Reports/SDSYoutubeMusic.docx
+++ b/Reports/SDSYoutubeMusic.docx
@@ -510,6 +510,14 @@
                 <w:szCs w:val="26"/>
               </w:rPr>
             </w:pPr>
+            <w:r>
+              <w:rPr>
+                <w:rFonts w:ascii="Times New Roman" w:hAnsi="Times New Roman" w:cs="Times New Roman"/>
+                <w:sz w:val="26"/>
+                <w:szCs w:val="26"/>
+              </w:rPr>
+              <w:t>12/06/2021</w:t>
+            </w:r>
           </w:p>
         </w:tc>
         <w:tc>
@@ -533,6 +541,14 @@
                 <w:szCs w:val="26"/>
               </w:rPr>
             </w:pPr>
+            <w:r>
+              <w:rPr>
+                <w:rFonts w:ascii="Times New Roman" w:hAnsi="Times New Roman" w:cs="Times New Roman"/>
+                <w:sz w:val="26"/>
+                <w:szCs w:val="26"/>
+              </w:rPr>
+              <w:t>2.0</w:t>
+            </w:r>
           </w:p>
         </w:tc>
         <w:tc>
@@ -556,6 +572,14 @@
                 <w:szCs w:val="26"/>
               </w:rPr>
             </w:pPr>
+            <w:r>
+              <w:rPr>
+                <w:rFonts w:ascii="Times New Roman" w:hAnsi="Times New Roman" w:cs="Times New Roman"/>
+                <w:sz w:val="26"/>
+                <w:szCs w:val="26"/>
+              </w:rPr>
+              <w:t>Add overview</w:t>
+            </w:r>
           </w:p>
         </w:tc>
         <w:tc>
@@ -579,6 +603,14 @@
                 <w:szCs w:val="26"/>
               </w:rPr>
             </w:pPr>
+            <w:r>
+              <w:rPr>
+                <w:rFonts w:ascii="Times New Roman" w:hAnsi="Times New Roman" w:cs="Times New Roman"/>
+                <w:sz w:val="26"/>
+                <w:szCs w:val="26"/>
+              </w:rPr>
+              <w:t>Ngọc Trường</w:t>
+            </w:r>
           </w:p>
         </w:tc>
         <w:tc>
@@ -602,6 +634,14 @@
                 <w:szCs w:val="26"/>
               </w:rPr>
             </w:pPr>
+            <w:r>
+              <w:rPr>
+                <w:rFonts w:ascii="Times New Roman" w:hAnsi="Times New Roman" w:cs="Times New Roman"/>
+                <w:sz w:val="26"/>
+                <w:szCs w:val="26"/>
+              </w:rPr>
+              <w:t>Ngọc Trường</w:t>
+            </w:r>
           </w:p>
         </w:tc>
       </w:tr>
@@ -2299,6 +2339,116 @@
     <w:bookmarkEnd w:id="4"/>
     <w:p>
       <w:pPr>
+        <w:pStyle w:val="CommentText"/>
+        <w:numPr>
+          <w:ilvl w:val="0"/>
+          <w:numId w:val="9"/>
+        </w:numPr>
+        <w:rPr>
+          <w:rFonts w:ascii="Times New Roman" w:hAnsi="Times New Roman"/>
+          <w:sz w:val="32"/>
+          <w:szCs w:val="32"/>
+        </w:rPr>
+      </w:pPr>
+      <w:r>
+        <w:rPr>
+          <w:rFonts w:ascii="Times New Roman" w:hAnsi="Times New Roman"/>
+          <w:sz w:val="32"/>
+          <w:szCs w:val="32"/>
+        </w:rPr>
+        <w:t>Hệ điều hành: IOS 12.1</w:t>
+      </w:r>
+    </w:p>
+    <w:p>
+      <w:pPr>
+        <w:pStyle w:val="CommentText"/>
+        <w:numPr>
+          <w:ilvl w:val="0"/>
+          <w:numId w:val="9"/>
+        </w:numPr>
+        <w:rPr>
+          <w:rFonts w:ascii="Times New Roman" w:hAnsi="Times New Roman"/>
+          <w:sz w:val="32"/>
+          <w:szCs w:val="32"/>
+        </w:rPr>
+      </w:pPr>
+      <w:r>
+        <w:rPr>
+          <w:rFonts w:ascii="Times New Roman" w:hAnsi="Times New Roman"/>
+          <w:sz w:val="32"/>
+          <w:szCs w:val="32"/>
+        </w:rPr>
+        <w:t xml:space="preserve">Thiết bị test: Iphone 7 plus trở lên </w:t>
+      </w:r>
+    </w:p>
+    <w:p>
+      <w:pPr>
+        <w:pStyle w:val="CommentText"/>
+        <w:numPr>
+          <w:ilvl w:val="0"/>
+          <w:numId w:val="9"/>
+        </w:numPr>
+        <w:rPr>
+          <w:rFonts w:ascii="Times New Roman" w:hAnsi="Times New Roman"/>
+          <w:sz w:val="32"/>
+          <w:szCs w:val="32"/>
+        </w:rPr>
+      </w:pPr>
+      <w:r>
+        <w:rPr>
+          <w:rFonts w:ascii="Times New Roman" w:hAnsi="Times New Roman"/>
+          <w:sz w:val="32"/>
+          <w:szCs w:val="32"/>
+        </w:rPr>
+        <w:t>Màn hình hiển thị: 480x800, 720x1280</w:t>
+      </w:r>
+    </w:p>
+    <w:p>
+      <w:pPr>
+        <w:pStyle w:val="CommentText"/>
+        <w:numPr>
+          <w:ilvl w:val="0"/>
+          <w:numId w:val="9"/>
+        </w:numPr>
+        <w:rPr>
+          <w:rFonts w:ascii="Times New Roman" w:hAnsi="Times New Roman"/>
+          <w:sz w:val="32"/>
+          <w:szCs w:val="32"/>
+        </w:rPr>
+      </w:pPr>
+      <w:r>
+        <w:rPr>
+          <w:rFonts w:ascii="Times New Roman" w:hAnsi="Times New Roman"/>
+          <w:sz w:val="32"/>
+          <w:szCs w:val="32"/>
+        </w:rPr>
+        <w:t>Chỉ hỗ trợ màn hình nằm dọc</w:t>
+      </w:r>
+    </w:p>
+    <w:p>
+      <w:pPr>
+        <w:pStyle w:val="CommentText"/>
+        <w:numPr>
+          <w:ilvl w:val="0"/>
+          <w:numId w:val="9"/>
+        </w:numPr>
+        <w:rPr>
+          <w:rFonts w:ascii="Times New Roman" w:hAnsi="Times New Roman"/>
+          <w:sz w:val="32"/>
+          <w:szCs w:val="32"/>
+        </w:rPr>
+      </w:pPr>
+      <w:r>
+        <w:rPr>
+          <w:rFonts w:ascii="Times New Roman" w:hAnsi="Times New Roman"/>
+          <w:sz w:val="32"/>
+          <w:szCs w:val="32"/>
+        </w:rPr>
+        <w:t>Cần có kết nối internet</w:t>
+      </w:r>
+    </w:p>
+    <w:p>
+      <w:pPr>
         <w:spacing w:line="259" w:lineRule="auto"/>
       </w:pPr>
       <w:r>
@@ -2307,6 +2457,11 @@
     </w:p>
     <w:p>
       <w:pPr>
+        <w:spacing w:line="259" w:lineRule="auto"/>
+      </w:pPr>
+    </w:p>
+    <w:p>
+      <w:pPr>
         <w:pStyle w:val="Heading1"/>
         <w:spacing w:line="480" w:lineRule="auto"/>
         <w:jc w:val="center"/>
@@ -2325,7 +2480,6 @@
           <w:sz w:val="56"/>
           <w:szCs w:val="34"/>
         </w:rPr>
-        <w:lastRenderedPageBreak/>
         <w:t>ĐẶC TẢ HỆ THỐNG</w:t>
       </w:r>
       <w:bookmarkEnd w:id="7"/>
@@ -3298,6 +3452,7 @@
           <w:sz w:val="32"/>
           <w:szCs w:val="32"/>
         </w:rPr>
+        <w:lastRenderedPageBreak/>
         <w:t xml:space="preserve">Tính Năng / Thành Phần: Màn Hình </w:t>
       </w:r>
       <w:r>
@@ -3333,7 +3488,6 @@
           <w:sz w:val="32"/>
           <w:szCs w:val="32"/>
         </w:rPr>
-        <w:lastRenderedPageBreak/>
         <w:t>Giao Diện Người Dùng</w:t>
       </w:r>
     </w:p>
@@ -6027,6 +6181,98 @@
     </w:lvl>
   </w:abstractNum>
   <w:abstractNum w:abstractNumId="5" w15:restartNumberingAfterBreak="0">
+    <w:nsid w:val="56221635"/>
+    <w:multiLevelType w:val="hybridMultilevel"/>
+    <w:tmpl w:val="621645AE"/>
+    <w:lvl w:ilvl="0" w:tplc="04090001">
+      <w:start w:val="1"/>
+      <w:numFmt w:val="bullet"/>
+      <w:lvlText w:val=""/>
+      <w:lvlJc w:val="left"/>
+      <w:pPr>
+        <w:ind w:left="1350" w:hanging="720"/>
+      </w:pPr>
+      <w:rPr>
+        <w:rFonts w:ascii="Symbol" w:hAnsi="Symbol" w:hint="default"/>
+      </w:rPr>
+    </w:lvl>
+    <w:lvl w:ilvl="1" w:tplc="62D4BBFE">
+      <w:start w:val="1"/>
+      <w:numFmt w:val="upperRoman"/>
+      <w:lvlText w:val="I.%2."/>
+      <w:lvlJc w:val="left"/>
+      <w:pPr>
+        <w:ind w:left="1440" w:hanging="360"/>
+      </w:pPr>
+      <w:rPr>
+        <w:rFonts w:hint="default"/>
+      </w:rPr>
+    </w:lvl>
+    <w:lvl w:ilvl="2" w:tplc="0409001B" w:tentative="1">
+      <w:start w:val="1"/>
+      <w:numFmt w:val="lowerRoman"/>
+      <w:lvlText w:val="%3."/>
+      <w:lvlJc w:val="right"/>
+      <w:pPr>
+        <w:ind w:left="2160" w:hanging="180"/>
+      </w:pPr>
+    </w:lvl>
+    <w:lvl w:ilvl="3" w:tplc="0409000F" w:tentative="1">
+      <w:start w:val="1"/>
+      <w:numFmt w:val="decimal"/>
+      <w:lvlText w:val="%4."/>
+      <w:lvlJc w:val="left"/>
+      <w:pPr>
+        <w:ind w:left="2880" w:hanging="360"/>
+      </w:pPr>
+    </w:lvl>
+    <w:lvl w:ilvl="4" w:tplc="04090019" w:tentative="1">
+      <w:start w:val="1"/>
+      <w:numFmt w:val="lowerLetter"/>
+      <w:lvlText w:val="%5."/>
+      <w:lvlJc w:val="left"/>
+      <w:pPr>
+        <w:ind w:left="3600" w:hanging="360"/>
+      </w:pPr>
+    </w:lvl>
+    <w:lvl w:ilvl="5" w:tplc="0409001B" w:tentative="1">
+      <w:start w:val="1"/>
+      <w:numFmt w:val="lowerRoman"/>
+      <w:lvlText w:val="%6."/>
+      <w:lvlJc w:val="right"/>
+      <w:pPr>
+        <w:ind w:left="4320" w:hanging="180"/>
+      </w:pPr>
+    </w:lvl>
+    <w:lvl w:ilvl="6" w:tplc="0409000F" w:tentative="1">
+      <w:start w:val="1"/>
+      <w:numFmt w:val="decimal"/>
+      <w:lvlText w:val="%7."/>
+      <w:lvlJc w:val="left"/>
+      <w:pPr>
+        <w:ind w:left="5040" w:hanging="360"/>
+      </w:pPr>
+    </w:lvl>
+    <w:lvl w:ilvl="7" w:tplc="04090019" w:tentative="1">
+      <w:start w:val="1"/>
+      <w:numFmt w:val="lowerLetter"/>
+      <w:lvlText w:val="%8."/>
+      <w:lvlJc w:val="left"/>
+      <w:pPr>
+        <w:ind w:left="5760" w:hanging="360"/>
+      </w:pPr>
+    </w:lvl>
+    <w:lvl w:ilvl="8" w:tplc="0409001B" w:tentative="1">
+      <w:start w:val="1"/>
+      <w:numFmt w:val="lowerRoman"/>
+      <w:lvlText w:val="%9."/>
+      <w:lvlJc w:val="right"/>
+      <w:pPr>
+        <w:ind w:left="6480" w:hanging="180"/>
+      </w:pPr>
+    </w:lvl>
+  </w:abstractNum>
+  <w:abstractNum w:abstractNumId="6" w15:restartNumberingAfterBreak="0">
     <w:nsid w:val="65385C2B"/>
     <w:multiLevelType w:val="hybridMultilevel"/>
     <w:tmpl w:val="DD9E92D2"/>
@@ -6118,7 +6364,119 @@
       </w:pPr>
     </w:lvl>
   </w:abstractNum>
-  <w:abstractNum w:abstractNumId="6" w15:restartNumberingAfterBreak="0">
+  <w:abstractNum w:abstractNumId="7" w15:restartNumberingAfterBreak="0">
+    <w:nsid w:val="684B4AB2"/>
+    <w:multiLevelType w:val="hybridMultilevel"/>
+    <w:tmpl w:val="6994EFE8"/>
+    <w:lvl w:ilvl="0" w:tplc="04090001">
+      <w:numFmt w:val="bullet"/>
+      <w:lvlText w:val=""/>
+      <w:lvlJc w:val="left"/>
+      <w:pPr>
+        <w:ind w:left="720" w:hanging="360"/>
+      </w:pPr>
+      <w:rPr>
+        <w:rFonts w:ascii="Symbol" w:eastAsia="Times New Roman" w:hAnsi="Symbol" w:cs="Times New Roman" w:hint="default"/>
+      </w:rPr>
+    </w:lvl>
+    <w:lvl w:ilvl="1" w:tplc="04090003">
+      <w:start w:val="1"/>
+      <w:numFmt w:val="bullet"/>
+      <w:lvlText w:val="o"/>
+      <w:lvlJc w:val="left"/>
+      <w:pPr>
+        <w:ind w:left="1440" w:hanging="360"/>
+      </w:pPr>
+      <w:rPr>
+        <w:rFonts w:ascii="Courier New" w:hAnsi="Courier New" w:cs="Courier New" w:hint="default"/>
+      </w:rPr>
+    </w:lvl>
+    <w:lvl w:ilvl="2" w:tplc="04090005">
+      <w:start w:val="1"/>
+      <w:numFmt w:val="bullet"/>
+      <w:lvlText w:val=""/>
+      <w:lvlJc w:val="left"/>
+      <w:pPr>
+        <w:ind w:left="2160" w:hanging="360"/>
+      </w:pPr>
+      <w:rPr>
+        <w:rFonts w:ascii="Wingdings" w:hAnsi="Wingdings" w:hint="default"/>
+      </w:rPr>
+    </w:lvl>
+    <w:lvl w:ilvl="3" w:tplc="04090001">
+      <w:start w:val="1"/>
+      <w:numFmt w:val="bullet"/>
+      <w:lvlText w:val=""/>
+      <w:lvlJc w:val="left"/>
+      <w:pPr>
+        <w:ind w:left="2880" w:hanging="360"/>
+      </w:pPr>
+      <w:rPr>
+        <w:rFonts w:ascii="Symbol" w:hAnsi="Symbol" w:hint="default"/>
+      </w:rPr>
+    </w:lvl>
+    <w:lvl w:ilvl="4" w:tplc="04090003">
+      <w:start w:val="1"/>
+      <w:numFmt w:val="bullet"/>
+      <w:lvlText w:val="o"/>
+      <w:lvlJc w:val="left"/>
+      <w:pPr>
+        <w:ind w:left="3600" w:hanging="360"/>
+      </w:pPr>
+      <w:rPr>
+        <w:rFonts w:ascii="Courier New" w:hAnsi="Courier New" w:cs="Courier New" w:hint="default"/>
+      </w:rPr>
+    </w:lvl>
+    <w:lvl w:ilvl="5" w:tplc="04090005">
+      <w:start w:val="1"/>
+      <w:numFmt w:val="bullet"/>
+      <w:lvlText w:val=""/>
+      <w:lvlJc w:val="left"/>
+      <w:pPr>
+        <w:ind w:left="4320" w:hanging="360"/>
+      </w:pPr>
+      <w:rPr>
+        <w:rFonts w:ascii="Wingdings" w:hAnsi="Wingdings" w:hint="default"/>
+      </w:rPr>
+    </w:lvl>
+    <w:lvl w:ilvl="6" w:tplc="04090001">
+      <w:start w:val="1"/>
+      <w:numFmt w:val="bullet"/>
+      <w:lvlText w:val=""/>
+      <w:lvlJc w:val="left"/>
+      <w:pPr>
+        <w:ind w:left="5040" w:hanging="360"/>
+      </w:pPr>
+      <w:rPr>
+        <w:rFonts w:ascii="Symbol" w:hAnsi="Symbol" w:hint="default"/>
+      </w:rPr>
+    </w:lvl>
+    <w:lvl w:ilvl="7" w:tplc="04090003">
+      <w:start w:val="1"/>
+      <w:numFmt w:val="bullet"/>
+      <w:lvlText w:val="o"/>
+      <w:lvlJc w:val="left"/>
+      <w:pPr>
+        <w:ind w:left="5760" w:hanging="360"/>
+      </w:pPr>
+      <w:rPr>
+        <w:rFonts w:ascii="Courier New" w:hAnsi="Courier New" w:cs="Courier New" w:hint="default"/>
+      </w:rPr>
+    </w:lvl>
+    <w:lvl w:ilvl="8" w:tplc="04090005">
+      <w:start w:val="1"/>
+      <w:numFmt w:val="bullet"/>
+      <w:lvlText w:val=""/>
+      <w:lvlJc w:val="left"/>
+      <w:pPr>
+        <w:ind w:left="6480" w:hanging="360"/>
+      </w:pPr>
+      <w:rPr>
+        <w:rFonts w:ascii="Wingdings" w:hAnsi="Wingdings" w:hint="default"/>
+      </w:rPr>
+    </w:lvl>
+  </w:abstractNum>
+  <w:abstractNum w:abstractNumId="8" w15:restartNumberingAfterBreak="0">
     <w:nsid w:val="78163B65"/>
     <w:multiLevelType w:val="hybridMultilevel"/>
     <w:tmpl w:val="9668B298"/>
@@ -6214,16 +6572,31 @@
     <w:abstractNumId w:val="1"/>
   </w:num>
   <w:num w:numId="4">
-    <w:abstractNumId w:val="5"/>
+    <w:abstractNumId w:val="6"/>
   </w:num>
   <w:num w:numId="5">
     <w:abstractNumId w:val="0"/>
   </w:num>
   <w:num w:numId="6">
-    <w:abstractNumId w:val="6"/>
+    <w:abstractNumId w:val="8"/>
   </w:num>
   <w:num w:numId="7">
     <w:abstractNumId w:val="3"/>
+  </w:num>
+  <w:num w:numId="8">
+    <w:abstractNumId w:val="7"/>
+    <w:lvlOverride w:ilvl="0"/>
+    <w:lvlOverride w:ilvl="1"/>
+    <w:lvlOverride w:ilvl="2"/>
+    <w:lvlOverride w:ilvl="3"/>
+    <w:lvlOverride w:ilvl="4"/>
+    <w:lvlOverride w:ilvl="5"/>
+    <w:lvlOverride w:ilvl="6"/>
+    <w:lvlOverride w:ilvl="7"/>
+    <w:lvlOverride w:ilvl="8"/>
+  </w:num>
+  <w:num w:numId="9">
+    <w:abstractNumId w:val="5"/>
   </w:num>
 </w:numbering>
 </file>
@@ -6276,7 +6649,7 @@
     <w:lsdException w:name="toc 9" w:semiHidden="1" w:uiPriority="39" w:unhideWhenUsed="1"/>
     <w:lsdException w:name="Normal Indent" w:semiHidden="1" w:unhideWhenUsed="1"/>
     <w:lsdException w:name="footnote text" w:semiHidden="1" w:unhideWhenUsed="1"/>
-    <w:lsdException w:name="annotation text" w:semiHidden="1" w:unhideWhenUsed="1"/>
+    <w:lsdException w:name="annotation text" w:semiHidden="1" w:uiPriority="0" w:unhideWhenUsed="1"/>
     <w:lsdException w:name="header" w:semiHidden="1" w:unhideWhenUsed="1"/>
     <w:lsdException w:name="footer" w:semiHidden="1" w:unhideWhenUsed="1"/>
     <w:lsdException w:name="index heading" w:semiHidden="1" w:unhideWhenUsed="1"/>
@@ -6920,6 +7293,41 @@
       <w:ind w:left="440"/>
     </w:pPr>
   </w:style>
+  <w:style w:type="paragraph" w:styleId="CommentText">
+    <w:name w:val="annotation text"/>
+    <w:basedOn w:val="Normal"/>
+    <w:link w:val="CommentTextChar"/>
+    <w:semiHidden/>
+    <w:unhideWhenUsed/>
+    <w:rsid w:val="008B537E"/>
+    <w:pPr>
+      <w:suppressAutoHyphens/>
+      <w:autoSpaceDN w:val="0"/>
+      <w:spacing w:before="60" w:after="60" w:line="240" w:lineRule="auto"/>
+      <w:ind w:left="144"/>
+    </w:pPr>
+    <w:rPr>
+      <w:rFonts w:ascii="Arial" w:eastAsia="Times New Roman" w:hAnsi="Arial" w:cs="Times New Roman"/>
+      <w:kern w:val="3"/>
+      <w:sz w:val="20"/>
+      <w:szCs w:val="20"/>
+      <w:lang w:eastAsia="zh-CN"/>
+    </w:rPr>
+  </w:style>
+  <w:style w:type="character" w:customStyle="1" w:styleId="CommentTextChar">
+    <w:name w:val="Comment Text Char"/>
+    <w:basedOn w:val="DefaultParagraphFont"/>
+    <w:link w:val="CommentText"/>
+    <w:semiHidden/>
+    <w:rsid w:val="008B537E"/>
+    <w:rPr>
+      <w:rFonts w:ascii="Arial" w:eastAsia="Times New Roman" w:hAnsi="Arial" w:cs="Times New Roman"/>
+      <w:kern w:val="3"/>
+      <w:sz w:val="20"/>
+      <w:szCs w:val="20"/>
+      <w:lang w:eastAsia="zh-CN"/>
+    </w:rPr>
+  </w:style>
 </w:styles>
 </file>
 

</xml_diff>

<commit_message>
update srs and sds part 2
</commit_message>
<xml_diff>
--- a/Reports/SDSYoutubeMusic.docx
+++ b/Reports/SDSYoutubeMusic.docx
@@ -2176,6 +2176,7 @@
       <w:pPr>
         <w:pStyle w:val="Heading1"/>
         <w:spacing w:line="480" w:lineRule="auto"/>
+        <w:ind w:left="709" w:hanging="425"/>
         <w:jc w:val="center"/>
         <w:rPr>
           <w:rFonts w:ascii="Times New Roman" w:eastAsia="Times New Roman" w:hAnsi="Times New Roman" w:cs="Times New Roman"/>
@@ -2206,7 +2207,7 @@
           <w:ilvl w:val="0"/>
           <w:numId w:val="1"/>
         </w:numPr>
-        <w:ind w:left="720"/>
+        <w:ind w:left="284" w:hanging="568"/>
         <w:jc w:val="both"/>
         <w:outlineLvl w:val="1"/>
         <w:rPr>
@@ -2219,6 +2220,7 @@
       <w:bookmarkStart w:id="2" w:name="_Toc74344458"/>
       <w:bookmarkStart w:id="3" w:name="_Toc74347545"/>
       <w:bookmarkStart w:id="4" w:name="_Hlk74347695"/>
+      <w:bookmarkStart w:id="5" w:name="_Hlk74406759"/>
       <w:r>
         <w:rPr>
           <w:rFonts w:eastAsia="Times New Roman" w:cs="Times New Roman"/>
@@ -2236,8 +2238,9 @@
         <w:pStyle w:val="ListParagraph"/>
         <w:numPr>
           <w:ilvl w:val="0"/>
-          <w:numId w:val="7"/>
+          <w:numId w:val="10"/>
         </w:numPr>
+        <w:ind w:left="709" w:hanging="425"/>
         <w:rPr>
           <w:rFonts w:cs="Times New Roman"/>
           <w:sz w:val="32"/>
@@ -2266,8 +2269,9 @@
         <w:pStyle w:val="ListParagraph"/>
         <w:numPr>
           <w:ilvl w:val="0"/>
-          <w:numId w:val="7"/>
+          <w:numId w:val="10"/>
         </w:numPr>
+        <w:ind w:left="709" w:hanging="425"/>
         <w:rPr>
           <w:rFonts w:cs="Times New Roman"/>
           <w:sz w:val="32"/>
@@ -2288,8 +2292,9 @@
         <w:pStyle w:val="ListParagraph"/>
         <w:numPr>
           <w:ilvl w:val="0"/>
-          <w:numId w:val="7"/>
+          <w:numId w:val="10"/>
         </w:numPr>
+        <w:ind w:left="709" w:hanging="425"/>
         <w:rPr>
           <w:rFonts w:cs="Times New Roman"/>
           <w:sz w:val="32"/>
@@ -2312,7 +2317,7 @@
           <w:ilvl w:val="0"/>
           <w:numId w:val="1"/>
         </w:numPr>
-        <w:ind w:left="720"/>
+        <w:ind w:left="284" w:hanging="568"/>
         <w:jc w:val="both"/>
         <w:outlineLvl w:val="1"/>
         <w:rPr>
@@ -2322,8 +2327,8 @@
           <w:szCs w:val="32"/>
         </w:rPr>
       </w:pPr>
-      <w:bookmarkStart w:id="5" w:name="_Toc74344459"/>
-      <w:bookmarkStart w:id="6" w:name="_Toc74347546"/>
+      <w:bookmarkStart w:id="6" w:name="_Toc74344459"/>
+      <w:bookmarkStart w:id="7" w:name="_Toc74347546"/>
       <w:r>
         <w:rPr>
           <w:rFonts w:eastAsia="Times New Roman" w:cs="Times New Roman"/>
@@ -2333,8 +2338,8 @@
         </w:rPr>
         <w:t>Phạm Vi</w:t>
       </w:r>
-      <w:bookmarkEnd w:id="5"/>
       <w:bookmarkEnd w:id="6"/>
+      <w:bookmarkEnd w:id="7"/>
     </w:p>
     <w:bookmarkEnd w:id="4"/>
     <w:p>
@@ -2344,6 +2349,7 @@
           <w:ilvl w:val="0"/>
           <w:numId w:val="9"/>
         </w:numPr>
+        <w:ind w:left="709" w:hanging="425"/>
         <w:rPr>
           <w:rFonts w:ascii="Times New Roman" w:hAnsi="Times New Roman"/>
           <w:sz w:val="32"/>
@@ -2366,6 +2372,7 @@
           <w:ilvl w:val="0"/>
           <w:numId w:val="9"/>
         </w:numPr>
+        <w:ind w:left="709" w:hanging="425"/>
         <w:rPr>
           <w:rFonts w:ascii="Times New Roman" w:hAnsi="Times New Roman"/>
           <w:sz w:val="32"/>
@@ -2388,6 +2395,7 @@
           <w:ilvl w:val="0"/>
           <w:numId w:val="9"/>
         </w:numPr>
+        <w:ind w:left="709" w:hanging="425"/>
         <w:rPr>
           <w:rFonts w:ascii="Times New Roman" w:hAnsi="Times New Roman"/>
           <w:sz w:val="32"/>
@@ -2410,6 +2418,7 @@
           <w:ilvl w:val="0"/>
           <w:numId w:val="9"/>
         </w:numPr>
+        <w:ind w:left="709" w:hanging="425"/>
         <w:rPr>
           <w:rFonts w:ascii="Times New Roman" w:hAnsi="Times New Roman"/>
           <w:sz w:val="32"/>
@@ -2432,6 +2441,7 @@
           <w:ilvl w:val="0"/>
           <w:numId w:val="9"/>
         </w:numPr>
+        <w:ind w:left="709" w:hanging="425"/>
         <w:rPr>
           <w:rFonts w:ascii="Times New Roman" w:hAnsi="Times New Roman"/>
           <w:sz w:val="32"/>
@@ -2447,6 +2457,7 @@
         <w:t>Cần có kết nối internet</w:t>
       </w:r>
     </w:p>
+    <w:bookmarkEnd w:id="5"/>
     <w:p>
       <w:pPr>
         <w:spacing w:line="259" w:lineRule="auto"/>
@@ -2472,7 +2483,7 @@
           <w:szCs w:val="34"/>
         </w:rPr>
       </w:pPr>
-      <w:bookmarkStart w:id="7" w:name="_Toc74347547"/>
+      <w:bookmarkStart w:id="8" w:name="_Toc74347547"/>
       <w:r>
         <w:rPr>
           <w:rFonts w:ascii="Times New Roman" w:eastAsia="Times New Roman" w:hAnsi="Times New Roman" w:cs="Times New Roman"/>
@@ -2482,7 +2493,7 @@
         </w:rPr>
         <w:t>ĐẶC TẢ HỆ THỐNG</w:t>
       </w:r>
-      <w:bookmarkEnd w:id="7"/>
+      <w:bookmarkEnd w:id="8"/>
     </w:p>
     <w:p>
       <w:pPr>
@@ -2501,8 +2512,8 @@
           <w:szCs w:val="32"/>
         </w:rPr>
       </w:pPr>
-      <w:bookmarkStart w:id="8" w:name="_Toc74347548"/>
-      <w:bookmarkStart w:id="9" w:name="_Hlk74347804"/>
+      <w:bookmarkStart w:id="9" w:name="_Toc74347548"/>
+      <w:bookmarkStart w:id="10" w:name="_Hlk74347804"/>
       <w:r>
         <w:rPr>
           <w:rFonts w:eastAsia="Times New Roman" w:cs="Times New Roman"/>
@@ -2512,7 +2523,7 @@
         </w:rPr>
         <w:t>Mô Tả Kiến Trúc Chung</w:t>
       </w:r>
-      <w:bookmarkEnd w:id="8"/>
+      <w:bookmarkEnd w:id="9"/>
     </w:p>
     <w:p>
       <w:pPr>
@@ -2530,7 +2541,7 @@
           <w:szCs w:val="32"/>
         </w:rPr>
       </w:pPr>
-      <w:bookmarkStart w:id="10" w:name="_Toc74347549"/>
+      <w:bookmarkStart w:id="11" w:name="_Toc74347549"/>
       <w:r>
         <w:rPr>
           <w:rFonts w:eastAsia="Times New Roman" w:cs="Times New Roman"/>
@@ -2540,7 +2551,7 @@
         </w:rPr>
         <w:t>Tổng Quát</w:t>
       </w:r>
-      <w:bookmarkEnd w:id="10"/>
+      <w:bookmarkEnd w:id="11"/>
     </w:p>
     <w:p>
       <w:pPr>
@@ -2558,7 +2569,7 @@
           <w:szCs w:val="32"/>
         </w:rPr>
       </w:pPr>
-      <w:bookmarkStart w:id="11" w:name="_Toc74347550"/>
+      <w:bookmarkStart w:id="12" w:name="_Toc74347550"/>
       <w:r>
         <w:rPr>
           <w:rFonts w:eastAsia="Times New Roman" w:cs="Times New Roman"/>
@@ -2568,8 +2579,8 @@
         </w:rPr>
         <w:t>Quy Trình Làm Việc</w:t>
       </w:r>
-      <w:bookmarkEnd w:id="9"/>
-      <w:bookmarkEnd w:id="11"/>
+      <w:bookmarkEnd w:id="10"/>
+      <w:bookmarkEnd w:id="12"/>
     </w:p>
     <w:p>
       <w:pPr>
@@ -2588,7 +2599,7 @@
           <w:szCs w:val="32"/>
         </w:rPr>
       </w:pPr>
-      <w:bookmarkStart w:id="12" w:name="_Toc74347551"/>
+      <w:bookmarkStart w:id="13" w:name="_Toc74347551"/>
       <w:r>
         <w:rPr>
           <w:rFonts w:eastAsia="Times New Roman" w:cs="Times New Roman"/>
@@ -2598,7 +2609,7 @@
         </w:rPr>
         <w:t>Đặc Tả Chức Năng Hệ Thống</w:t>
       </w:r>
-      <w:bookmarkEnd w:id="12"/>
+      <w:bookmarkEnd w:id="13"/>
     </w:p>
     <w:p>
       <w:pPr>
@@ -2616,7 +2627,7 @@
           <w:szCs w:val="32"/>
         </w:rPr>
       </w:pPr>
-      <w:bookmarkStart w:id="13" w:name="_Toc74347552"/>
+      <w:bookmarkStart w:id="14" w:name="_Toc74347552"/>
       <w:r>
         <w:rPr>
           <w:rFonts w:eastAsia="Times New Roman" w:cs="Times New Roman"/>
@@ -2626,7 +2637,7 @@
         </w:rPr>
         <w:t>Tính Năng / Thành Phần: Màn Hình Đăng Nhập</w:t>
       </w:r>
-      <w:bookmarkEnd w:id="13"/>
+      <w:bookmarkEnd w:id="14"/>
     </w:p>
     <w:p>
       <w:pPr>
@@ -3030,7 +3041,7 @@
           <w:szCs w:val="32"/>
         </w:rPr>
       </w:pPr>
-      <w:bookmarkStart w:id="14" w:name="_Toc74347553"/>
+      <w:bookmarkStart w:id="15" w:name="_Toc74347553"/>
       <w:r>
         <w:rPr>
           <w:rFonts w:eastAsia="Times New Roman" w:cs="Times New Roman"/>
@@ -3049,7 +3060,7 @@
         </w:rPr>
         <w:t>Ký</w:t>
       </w:r>
-      <w:bookmarkEnd w:id="14"/>
+      <w:bookmarkEnd w:id="15"/>
     </w:p>
     <w:p>
       <w:pPr>
@@ -3444,7 +3455,7 @@
           <w:szCs w:val="32"/>
         </w:rPr>
       </w:pPr>
-      <w:bookmarkStart w:id="15" w:name="_Toc74347554"/>
+      <w:bookmarkStart w:id="16" w:name="_Toc74347554"/>
       <w:r>
         <w:rPr>
           <w:rFonts w:eastAsia="Times New Roman" w:cs="Times New Roman"/>
@@ -3464,7 +3475,7 @@
         </w:rPr>
         <w:t>Trang Chủ</w:t>
       </w:r>
-      <w:bookmarkEnd w:id="15"/>
+      <w:bookmarkEnd w:id="16"/>
     </w:p>
     <w:p>
       <w:pPr>
@@ -3859,7 +3870,7 @@
           <w:szCs w:val="32"/>
         </w:rPr>
       </w:pPr>
-      <w:bookmarkStart w:id="16" w:name="_Toc74347555"/>
+      <w:bookmarkStart w:id="17" w:name="_Toc74347555"/>
       <w:r>
         <w:rPr>
           <w:rFonts w:eastAsia="Times New Roman" w:cs="Times New Roman"/>
@@ -3878,7 +3889,7 @@
         </w:rPr>
         <w:t>Danh Sách Phát</w:t>
       </w:r>
-      <w:bookmarkEnd w:id="16"/>
+      <w:bookmarkEnd w:id="17"/>
     </w:p>
     <w:p>
       <w:pPr>
@@ -4273,7 +4284,7 @@
           <w:szCs w:val="32"/>
         </w:rPr>
       </w:pPr>
-      <w:bookmarkStart w:id="17" w:name="_Toc74347556"/>
+      <w:bookmarkStart w:id="18" w:name="_Toc74347556"/>
       <w:r>
         <w:rPr>
           <w:rFonts w:eastAsia="Times New Roman" w:cs="Times New Roman"/>
@@ -4292,7 +4303,7 @@
         </w:rPr>
         <w:t>Player Phát Nhạc</w:t>
       </w:r>
-      <w:bookmarkEnd w:id="17"/>
+      <w:bookmarkEnd w:id="18"/>
     </w:p>
     <w:p>
       <w:pPr>
@@ -4687,7 +4698,7 @@
           <w:szCs w:val="32"/>
         </w:rPr>
       </w:pPr>
-      <w:bookmarkStart w:id="18" w:name="_Toc74347557"/>
+      <w:bookmarkStart w:id="19" w:name="_Toc74347557"/>
       <w:r>
         <w:rPr>
           <w:rFonts w:eastAsia="Times New Roman" w:cs="Times New Roman"/>
@@ -4706,7 +4717,7 @@
         </w:rPr>
         <w:t>Danh Sách Các Bài Nhạc</w:t>
       </w:r>
-      <w:bookmarkEnd w:id="18"/>
+      <w:bookmarkEnd w:id="19"/>
     </w:p>
     <w:p>
       <w:pPr>
@@ -5101,7 +5112,7 @@
           <w:szCs w:val="32"/>
         </w:rPr>
       </w:pPr>
-      <w:bookmarkStart w:id="19" w:name="_Toc74347558"/>
+      <w:bookmarkStart w:id="20" w:name="_Toc74347558"/>
       <w:r>
         <w:rPr>
           <w:rFonts w:eastAsia="Times New Roman" w:cs="Times New Roman"/>
@@ -5120,7 +5131,7 @@
         </w:rPr>
         <w:t>Quản Lý Người Dùng</w:t>
       </w:r>
-      <w:bookmarkEnd w:id="19"/>
+      <w:bookmarkEnd w:id="20"/>
     </w:p>
     <w:p>
       <w:pPr>
@@ -5519,7 +5530,7 @@
           <w:szCs w:val="34"/>
         </w:rPr>
       </w:pPr>
-      <w:bookmarkStart w:id="20" w:name="_Toc74347559"/>
+      <w:bookmarkStart w:id="21" w:name="_Toc74347559"/>
       <w:r>
         <w:rPr>
           <w:rFonts w:ascii="Times New Roman" w:eastAsia="Times New Roman" w:hAnsi="Times New Roman" w:cs="Times New Roman"/>
@@ -5530,7 +5541,7 @@
         <w:lastRenderedPageBreak/>
         <w:t>THIẾT KẾ CƠ SỞ DỮ LIỆU</w:t>
       </w:r>
-      <w:bookmarkEnd w:id="20"/>
+      <w:bookmarkEnd w:id="21"/>
     </w:p>
     <w:p>
       <w:pPr>
@@ -5544,7 +5555,7 @@
           <w:szCs w:val="34"/>
         </w:rPr>
       </w:pPr>
-      <w:bookmarkStart w:id="21" w:name="_Toc74347560"/>
+      <w:bookmarkStart w:id="22" w:name="_Toc74347560"/>
       <w:r>
         <w:rPr>
           <w:rFonts w:ascii="Times New Roman" w:eastAsia="Times New Roman" w:hAnsi="Times New Roman" w:cs="Times New Roman"/>
@@ -5554,7 +5565,7 @@
         </w:rPr>
         <w:t>CÁC RÀNG BUỘC KHÁC</w:t>
       </w:r>
-      <w:bookmarkEnd w:id="21"/>
+      <w:bookmarkEnd w:id="22"/>
     </w:p>
     <w:p/>
     <w:sectPr>
@@ -5864,6 +5875,119 @@
     </w:lvl>
   </w:abstractNum>
   <w:abstractNum w:abstractNumId="2" w15:restartNumberingAfterBreak="0">
+    <w:nsid w:val="275E0410"/>
+    <w:multiLevelType w:val="hybridMultilevel"/>
+    <w:tmpl w:val="FBE2CD10"/>
+    <w:lvl w:ilvl="0" w:tplc="04090001">
+      <w:start w:val="1"/>
+      <w:numFmt w:val="bullet"/>
+      <w:lvlText w:val=""/>
+      <w:lvlJc w:val="left"/>
+      <w:pPr>
+        <w:ind w:left="720" w:hanging="360"/>
+      </w:pPr>
+      <w:rPr>
+        <w:rFonts w:ascii="Symbol" w:hAnsi="Symbol" w:hint="default"/>
+      </w:rPr>
+    </w:lvl>
+    <w:lvl w:ilvl="1" w:tplc="04090003" w:tentative="1">
+      <w:start w:val="1"/>
+      <w:numFmt w:val="bullet"/>
+      <w:lvlText w:val="o"/>
+      <w:lvlJc w:val="left"/>
+      <w:pPr>
+        <w:ind w:left="1440" w:hanging="360"/>
+      </w:pPr>
+      <w:rPr>
+        <w:rFonts w:ascii="Courier New" w:hAnsi="Courier New" w:cs="Courier New" w:hint="default"/>
+      </w:rPr>
+    </w:lvl>
+    <w:lvl w:ilvl="2" w:tplc="04090005" w:tentative="1">
+      <w:start w:val="1"/>
+      <w:numFmt w:val="bullet"/>
+      <w:lvlText w:val=""/>
+      <w:lvlJc w:val="left"/>
+      <w:pPr>
+        <w:ind w:left="2160" w:hanging="360"/>
+      </w:pPr>
+      <w:rPr>
+        <w:rFonts w:ascii="Wingdings" w:hAnsi="Wingdings" w:hint="default"/>
+      </w:rPr>
+    </w:lvl>
+    <w:lvl w:ilvl="3" w:tplc="04090001" w:tentative="1">
+      <w:start w:val="1"/>
+      <w:numFmt w:val="bullet"/>
+      <w:lvlText w:val=""/>
+      <w:lvlJc w:val="left"/>
+      <w:pPr>
+        <w:ind w:left="2880" w:hanging="360"/>
+      </w:pPr>
+      <w:rPr>
+        <w:rFonts w:ascii="Symbol" w:hAnsi="Symbol" w:hint="default"/>
+      </w:rPr>
+    </w:lvl>
+    <w:lvl w:ilvl="4" w:tplc="04090003" w:tentative="1">
+      <w:start w:val="1"/>
+      <w:numFmt w:val="bullet"/>
+      <w:lvlText w:val="o"/>
+      <w:lvlJc w:val="left"/>
+      <w:pPr>
+        <w:ind w:left="3600" w:hanging="360"/>
+      </w:pPr>
+      <w:rPr>
+        <w:rFonts w:ascii="Courier New" w:hAnsi="Courier New" w:cs="Courier New" w:hint="default"/>
+      </w:rPr>
+    </w:lvl>
+    <w:lvl w:ilvl="5" w:tplc="04090005" w:tentative="1">
+      <w:start w:val="1"/>
+      <w:numFmt w:val="bullet"/>
+      <w:lvlText w:val=""/>
+      <w:lvlJc w:val="left"/>
+      <w:pPr>
+        <w:ind w:left="4320" w:hanging="360"/>
+      </w:pPr>
+      <w:rPr>
+        <w:rFonts w:ascii="Wingdings" w:hAnsi="Wingdings" w:hint="default"/>
+      </w:rPr>
+    </w:lvl>
+    <w:lvl w:ilvl="6" w:tplc="04090001" w:tentative="1">
+      <w:start w:val="1"/>
+      <w:numFmt w:val="bullet"/>
+      <w:lvlText w:val=""/>
+      <w:lvlJc w:val="left"/>
+      <w:pPr>
+        <w:ind w:left="5040" w:hanging="360"/>
+      </w:pPr>
+      <w:rPr>
+        <w:rFonts w:ascii="Symbol" w:hAnsi="Symbol" w:hint="default"/>
+      </w:rPr>
+    </w:lvl>
+    <w:lvl w:ilvl="7" w:tplc="04090003" w:tentative="1">
+      <w:start w:val="1"/>
+      <w:numFmt w:val="bullet"/>
+      <w:lvlText w:val="o"/>
+      <w:lvlJc w:val="left"/>
+      <w:pPr>
+        <w:ind w:left="5760" w:hanging="360"/>
+      </w:pPr>
+      <w:rPr>
+        <w:rFonts w:ascii="Courier New" w:hAnsi="Courier New" w:cs="Courier New" w:hint="default"/>
+      </w:rPr>
+    </w:lvl>
+    <w:lvl w:ilvl="8" w:tplc="04090005" w:tentative="1">
+      <w:start w:val="1"/>
+      <w:numFmt w:val="bullet"/>
+      <w:lvlText w:val=""/>
+      <w:lvlJc w:val="left"/>
+      <w:pPr>
+        <w:ind w:left="6480" w:hanging="360"/>
+      </w:pPr>
+      <w:rPr>
+        <w:rFonts w:ascii="Wingdings" w:hAnsi="Wingdings" w:hint="default"/>
+      </w:rPr>
+    </w:lvl>
+  </w:abstractNum>
+  <w:abstractNum w:abstractNumId="3" w15:restartNumberingAfterBreak="0">
     <w:nsid w:val="2FE17D47"/>
     <w:multiLevelType w:val="hybridMultilevel"/>
     <w:tmpl w:val="9B8840E6"/>
@@ -5955,7 +6079,7 @@
       </w:pPr>
     </w:lvl>
   </w:abstractNum>
-  <w:abstractNum w:abstractNumId="3" w15:restartNumberingAfterBreak="0">
+  <w:abstractNum w:abstractNumId="4" w15:restartNumberingAfterBreak="0">
     <w:nsid w:val="3BCE03C8"/>
     <w:multiLevelType w:val="hybridMultilevel"/>
     <w:tmpl w:val="5C7EE64C"/>
@@ -6067,7 +6191,7 @@
       </w:rPr>
     </w:lvl>
   </w:abstractNum>
-  <w:abstractNum w:abstractNumId="4" w15:restartNumberingAfterBreak="0">
+  <w:abstractNum w:abstractNumId="5" w15:restartNumberingAfterBreak="0">
     <w:nsid w:val="3F973A17"/>
     <w:multiLevelType w:val="multilevel"/>
     <w:tmpl w:val="0409001F"/>
@@ -6180,7 +6304,7 @@
       </w:rPr>
     </w:lvl>
   </w:abstractNum>
-  <w:abstractNum w:abstractNumId="5" w15:restartNumberingAfterBreak="0">
+  <w:abstractNum w:abstractNumId="6" w15:restartNumberingAfterBreak="0">
     <w:nsid w:val="56221635"/>
     <w:multiLevelType w:val="hybridMultilevel"/>
     <w:tmpl w:val="621645AE"/>
@@ -6272,7 +6396,7 @@
       </w:pPr>
     </w:lvl>
   </w:abstractNum>
-  <w:abstractNum w:abstractNumId="6" w15:restartNumberingAfterBreak="0">
+  <w:abstractNum w:abstractNumId="7" w15:restartNumberingAfterBreak="0">
     <w:nsid w:val="65385C2B"/>
     <w:multiLevelType w:val="hybridMultilevel"/>
     <w:tmpl w:val="DD9E92D2"/>
@@ -6364,7 +6488,7 @@
       </w:pPr>
     </w:lvl>
   </w:abstractNum>
-  <w:abstractNum w:abstractNumId="7" w15:restartNumberingAfterBreak="0">
+  <w:abstractNum w:abstractNumId="8" w15:restartNumberingAfterBreak="0">
     <w:nsid w:val="684B4AB2"/>
     <w:multiLevelType w:val="hybridMultilevel"/>
     <w:tmpl w:val="6994EFE8"/>
@@ -6476,7 +6600,7 @@
       </w:rPr>
     </w:lvl>
   </w:abstractNum>
-  <w:abstractNum w:abstractNumId="8" w15:restartNumberingAfterBreak="0">
+  <w:abstractNum w:abstractNumId="9" w15:restartNumberingAfterBreak="0">
     <w:nsid w:val="78163B65"/>
     <w:multiLevelType w:val="hybridMultilevel"/>
     <w:tmpl w:val="9668B298"/>
@@ -6563,40 +6687,34 @@
     </w:lvl>
   </w:abstractNum>
   <w:num w:numId="1">
-    <w:abstractNumId w:val="2"/>
+    <w:abstractNumId w:val="3"/>
   </w:num>
   <w:num w:numId="2">
-    <w:abstractNumId w:val="4"/>
+    <w:abstractNumId w:val="5"/>
   </w:num>
   <w:num w:numId="3">
     <w:abstractNumId w:val="1"/>
   </w:num>
   <w:num w:numId="4">
-    <w:abstractNumId w:val="6"/>
+    <w:abstractNumId w:val="7"/>
   </w:num>
   <w:num w:numId="5">
     <w:abstractNumId w:val="0"/>
   </w:num>
   <w:num w:numId="6">
+    <w:abstractNumId w:val="9"/>
+  </w:num>
+  <w:num w:numId="7">
+    <w:abstractNumId w:val="4"/>
+  </w:num>
+  <w:num w:numId="8">
     <w:abstractNumId w:val="8"/>
   </w:num>
-  <w:num w:numId="7">
-    <w:abstractNumId w:val="3"/>
+  <w:num w:numId="9">
+    <w:abstractNumId w:val="6"/>
   </w:num>
-  <w:num w:numId="8">
-    <w:abstractNumId w:val="7"/>
-    <w:lvlOverride w:ilvl="0"/>
-    <w:lvlOverride w:ilvl="1"/>
-    <w:lvlOverride w:ilvl="2"/>
-    <w:lvlOverride w:ilvl="3"/>
-    <w:lvlOverride w:ilvl="4"/>
-    <w:lvlOverride w:ilvl="5"/>
-    <w:lvlOverride w:ilvl="6"/>
-    <w:lvlOverride w:ilvl="7"/>
-    <w:lvlOverride w:ilvl="8"/>
-  </w:num>
-  <w:num w:numId="9">
-    <w:abstractNumId w:val="5"/>
+  <w:num w:numId="10">
+    <w:abstractNumId w:val="2"/>
   </w:num>
 </w:numbering>
 </file>

</xml_diff>

<commit_message>
merge sds srs to file
</commit_message>
<xml_diff>
--- a/Reports/SDSYoutubeMusic.docx
+++ b/Reports/SDSYoutubeMusic.docx
@@ -7588,17 +7588,17 @@
                 <w:rFonts w:ascii="Times New Roman" w:hAnsi="Times New Roman" w:cs="Times New Roman"/>
                 <w:b/>
                 <w:bCs/>
-                <w:sz w:val="26"/>
-                <w:szCs w:val="26"/>
-              </w:rPr>
-            </w:pPr>
-            <w:r>
-              <w:rPr>
-                <w:rFonts w:ascii="Times New Roman" w:hAnsi="Times New Roman" w:cs="Times New Roman"/>
-                <w:b/>
-                <w:bCs/>
-                <w:sz w:val="26"/>
-                <w:szCs w:val="26"/>
+                <w:sz w:val="28"/>
+                <w:szCs w:val="28"/>
+              </w:rPr>
+            </w:pPr>
+            <w:r>
+              <w:rPr>
+                <w:rFonts w:ascii="Times New Roman" w:hAnsi="Times New Roman" w:cs="Times New Roman"/>
+                <w:b/>
+                <w:bCs/>
+                <w:sz w:val="28"/>
+                <w:szCs w:val="28"/>
               </w:rPr>
               <w:t>Mục</w:t>
             </w:r>
@@ -7617,17 +7617,17 @@
                 <w:rFonts w:ascii="Times New Roman" w:hAnsi="Times New Roman" w:cs="Times New Roman"/>
                 <w:b/>
                 <w:bCs/>
-                <w:sz w:val="26"/>
-                <w:szCs w:val="26"/>
-              </w:rPr>
-            </w:pPr>
-            <w:r>
-              <w:rPr>
-                <w:rFonts w:ascii="Times New Roman" w:hAnsi="Times New Roman" w:cs="Times New Roman"/>
-                <w:b/>
-                <w:bCs/>
-                <w:sz w:val="26"/>
-                <w:szCs w:val="26"/>
+                <w:sz w:val="28"/>
+                <w:szCs w:val="28"/>
+              </w:rPr>
+            </w:pPr>
+            <w:r>
+              <w:rPr>
+                <w:rFonts w:ascii="Times New Roman" w:hAnsi="Times New Roman" w:cs="Times New Roman"/>
+                <w:b/>
+                <w:bCs/>
+                <w:sz w:val="28"/>
+                <w:szCs w:val="28"/>
               </w:rPr>
               <w:t>Mô Tả</w:t>
             </w:r>
@@ -7646,17 +7646,17 @@
                 <w:rFonts w:ascii="Times New Roman" w:hAnsi="Times New Roman" w:cs="Times New Roman"/>
                 <w:b/>
                 <w:bCs/>
-                <w:sz w:val="26"/>
-                <w:szCs w:val="26"/>
-              </w:rPr>
-            </w:pPr>
-            <w:r>
-              <w:rPr>
-                <w:rFonts w:ascii="Times New Roman" w:hAnsi="Times New Roman" w:cs="Times New Roman"/>
-                <w:b/>
-                <w:bCs/>
-                <w:sz w:val="26"/>
-                <w:szCs w:val="26"/>
+                <w:sz w:val="28"/>
+                <w:szCs w:val="28"/>
+              </w:rPr>
+            </w:pPr>
+            <w:r>
+              <w:rPr>
+                <w:rFonts w:ascii="Times New Roman" w:hAnsi="Times New Roman" w:cs="Times New Roman"/>
+                <w:b/>
+                <w:bCs/>
+                <w:sz w:val="28"/>
+                <w:szCs w:val="28"/>
               </w:rPr>
               <w:t>Hành Vi</w:t>
             </w:r>
@@ -7675,17 +7675,17 @@
                 <w:rFonts w:ascii="Times New Roman" w:hAnsi="Times New Roman" w:cs="Times New Roman"/>
                 <w:b/>
                 <w:bCs/>
-                <w:sz w:val="26"/>
-                <w:szCs w:val="26"/>
-              </w:rPr>
-            </w:pPr>
-            <w:r>
-              <w:rPr>
-                <w:rFonts w:ascii="Times New Roman" w:hAnsi="Times New Roman" w:cs="Times New Roman"/>
-                <w:b/>
-                <w:bCs/>
-                <w:sz w:val="26"/>
-                <w:szCs w:val="26"/>
+                <w:sz w:val="28"/>
+                <w:szCs w:val="28"/>
+              </w:rPr>
+            </w:pPr>
+            <w:r>
+              <w:rPr>
+                <w:rFonts w:ascii="Times New Roman" w:hAnsi="Times New Roman" w:cs="Times New Roman"/>
+                <w:b/>
+                <w:bCs/>
+                <w:sz w:val="28"/>
+                <w:szCs w:val="28"/>
               </w:rPr>
               <w:t>Đáp Ứng</w:t>
             </w:r>
@@ -7703,13 +7703,24 @@
           </w:tcPr>
           <w:p>
             <w:pPr>
-              <w:ind w:left="1170"/>
-              <w:rPr>
-                <w:rFonts w:ascii="Times New Roman" w:hAnsi="Times New Roman" w:cs="Times New Roman"/>
-                <w:sz w:val="26"/>
-                <w:szCs w:val="26"/>
-              </w:rPr>
-            </w:pPr>
+              <w:rPr>
+                <w:rFonts w:ascii="Times New Roman" w:hAnsi="Times New Roman" w:cs="Times New Roman"/>
+                <w:b/>
+                <w:bCs/>
+                <w:sz w:val="28"/>
+                <w:szCs w:val="28"/>
+              </w:rPr>
+            </w:pPr>
+            <w:r>
+              <w:rPr>
+                <w:rFonts w:ascii="Times New Roman" w:hAnsi="Times New Roman" w:cs="Times New Roman"/>
+                <w:b/>
+                <w:bCs/>
+                <w:sz w:val="28"/>
+                <w:szCs w:val="28"/>
+              </w:rPr>
+              <w:t>Back button</w:t>
+            </w:r>
           </w:p>
         </w:tc>
         <w:tc>
@@ -7719,13 +7730,20 @@
           </w:tcPr>
           <w:p>
             <w:pPr>
-              <w:ind w:left="1170"/>
-              <w:rPr>
-                <w:rFonts w:ascii="Times New Roman" w:hAnsi="Times New Roman" w:cs="Times New Roman"/>
-                <w:sz w:val="26"/>
-                <w:szCs w:val="26"/>
-              </w:rPr>
-            </w:pPr>
+              <w:rPr>
+                <w:rFonts w:ascii="Times New Roman" w:hAnsi="Times New Roman" w:cs="Times New Roman"/>
+                <w:sz w:val="28"/>
+                <w:szCs w:val="28"/>
+              </w:rPr>
+            </w:pPr>
+            <w:r>
+              <w:rPr>
+                <w:rFonts w:ascii="Times New Roman" w:hAnsi="Times New Roman" w:cs="Times New Roman"/>
+                <w:sz w:val="28"/>
+                <w:szCs w:val="28"/>
+              </w:rPr>
+              <w:t>Dùng để quay trở về màn hình nhập link danh sách nhạc</w:t>
+            </w:r>
           </w:p>
         </w:tc>
         <w:tc>
@@ -7735,13 +7753,20 @@
           </w:tcPr>
           <w:p>
             <w:pPr>
-              <w:ind w:left="1170"/>
-              <w:rPr>
-                <w:rFonts w:ascii="Times New Roman" w:hAnsi="Times New Roman" w:cs="Times New Roman"/>
-                <w:sz w:val="26"/>
-                <w:szCs w:val="26"/>
-              </w:rPr>
-            </w:pPr>
+              <w:rPr>
+                <w:rFonts w:ascii="Times New Roman" w:hAnsi="Times New Roman" w:cs="Times New Roman"/>
+                <w:sz w:val="28"/>
+                <w:szCs w:val="28"/>
+              </w:rPr>
+            </w:pPr>
+            <w:r>
+              <w:rPr>
+                <w:rFonts w:ascii="Times New Roman" w:hAnsi="Times New Roman" w:cs="Times New Roman"/>
+                <w:sz w:val="28"/>
+                <w:szCs w:val="28"/>
+              </w:rPr>
+              <w:t>Nhấn vào nút back</w:t>
+            </w:r>
           </w:p>
         </w:tc>
         <w:tc>
@@ -7751,13 +7776,20 @@
           </w:tcPr>
           <w:p>
             <w:pPr>
-              <w:ind w:left="1170"/>
-              <w:rPr>
-                <w:rFonts w:ascii="Times New Roman" w:hAnsi="Times New Roman" w:cs="Times New Roman"/>
-                <w:sz w:val="26"/>
-                <w:szCs w:val="26"/>
-              </w:rPr>
-            </w:pPr>
+              <w:rPr>
+                <w:rFonts w:ascii="Times New Roman" w:hAnsi="Times New Roman" w:cs="Times New Roman"/>
+                <w:sz w:val="28"/>
+                <w:szCs w:val="28"/>
+              </w:rPr>
+            </w:pPr>
+            <w:r>
+              <w:rPr>
+                <w:rFonts w:ascii="Times New Roman" w:hAnsi="Times New Roman" w:cs="Times New Roman"/>
+                <w:sz w:val="28"/>
+                <w:szCs w:val="28"/>
+              </w:rPr>
+              <w:t>Quay trở về màn hình nhập link danh sách nhạc</w:t>
+            </w:r>
           </w:p>
         </w:tc>
       </w:tr>
@@ -7772,13 +7804,24 @@
           </w:tcPr>
           <w:p>
             <w:pPr>
-              <w:ind w:left="1170"/>
-              <w:rPr>
-                <w:rFonts w:ascii="Times New Roman" w:hAnsi="Times New Roman" w:cs="Times New Roman"/>
-                <w:sz w:val="26"/>
-                <w:szCs w:val="26"/>
-              </w:rPr>
-            </w:pPr>
+              <w:rPr>
+                <w:rFonts w:ascii="Times New Roman" w:hAnsi="Times New Roman" w:cs="Times New Roman"/>
+                <w:b/>
+                <w:bCs/>
+                <w:sz w:val="28"/>
+                <w:szCs w:val="28"/>
+              </w:rPr>
+            </w:pPr>
+            <w:r>
+              <w:rPr>
+                <w:rFonts w:ascii="Times New Roman" w:hAnsi="Times New Roman" w:cs="Times New Roman"/>
+                <w:b/>
+                <w:bCs/>
+                <w:sz w:val="28"/>
+                <w:szCs w:val="28"/>
+              </w:rPr>
+              <w:t>Bìa nhạc</w:t>
+            </w:r>
           </w:p>
         </w:tc>
         <w:tc>
@@ -7788,13 +7831,95 @@
           </w:tcPr>
           <w:p>
             <w:pPr>
-              <w:ind w:left="1170"/>
-              <w:rPr>
-                <w:rFonts w:ascii="Times New Roman" w:hAnsi="Times New Roman" w:cs="Times New Roman"/>
-                <w:sz w:val="26"/>
-                <w:szCs w:val="26"/>
-              </w:rPr>
-            </w:pPr>
+              <w:rPr>
+                <w:rFonts w:ascii="Times New Roman" w:hAnsi="Times New Roman" w:cs="Times New Roman"/>
+                <w:sz w:val="28"/>
+                <w:szCs w:val="28"/>
+              </w:rPr>
+            </w:pPr>
+            <w:r>
+              <w:rPr>
+                <w:rFonts w:ascii="Times New Roman" w:hAnsi="Times New Roman" w:cs="Times New Roman"/>
+                <w:sz w:val="28"/>
+                <w:szCs w:val="28"/>
+              </w:rPr>
+              <w:t>Dùng  để hiển thị thông tin bài hát gồm:</w:t>
+            </w:r>
+          </w:p>
+          <w:p>
+            <w:pPr>
+              <w:rPr>
+                <w:rFonts w:ascii="Times New Roman" w:hAnsi="Times New Roman" w:cs="Times New Roman"/>
+                <w:sz w:val="28"/>
+                <w:szCs w:val="28"/>
+              </w:rPr>
+            </w:pPr>
+            <w:r>
+              <w:rPr>
+                <w:rFonts w:ascii="Times New Roman" w:hAnsi="Times New Roman" w:cs="Times New Roman"/>
+                <w:sz w:val="28"/>
+                <w:szCs w:val="28"/>
+              </w:rPr>
+              <w:t xml:space="preserve">- </w:t>
+            </w:r>
+            <w:r>
+              <w:rPr>
+                <w:rFonts w:ascii="Times New Roman" w:hAnsi="Times New Roman" w:cs="Times New Roman"/>
+                <w:sz w:val="28"/>
+                <w:szCs w:val="28"/>
+              </w:rPr>
+              <w:t>Tên bài hát</w:t>
+            </w:r>
+          </w:p>
+          <w:p>
+            <w:pPr>
+              <w:rPr>
+                <w:rFonts w:ascii="Times New Roman" w:hAnsi="Times New Roman" w:cs="Times New Roman"/>
+                <w:sz w:val="28"/>
+                <w:szCs w:val="28"/>
+              </w:rPr>
+            </w:pPr>
+            <w:r>
+              <w:rPr>
+                <w:rFonts w:ascii="Times New Roman" w:hAnsi="Times New Roman" w:cs="Times New Roman"/>
+                <w:sz w:val="28"/>
+                <w:szCs w:val="28"/>
+              </w:rPr>
+              <w:t xml:space="preserve">- </w:t>
+            </w:r>
+            <w:r>
+              <w:rPr>
+                <w:rFonts w:ascii="Times New Roman" w:hAnsi="Times New Roman" w:cs="Times New Roman"/>
+                <w:sz w:val="28"/>
+                <w:szCs w:val="28"/>
+              </w:rPr>
+              <w:t>Ảnh</w:t>
+            </w:r>
+          </w:p>
+          <w:p>
+            <w:pPr>
+              <w:rPr>
+                <w:rFonts w:ascii="Times New Roman" w:hAnsi="Times New Roman" w:cs="Times New Roman"/>
+                <w:sz w:val="28"/>
+                <w:szCs w:val="28"/>
+              </w:rPr>
+            </w:pPr>
+            <w:r>
+              <w:rPr>
+                <w:rFonts w:ascii="Times New Roman" w:hAnsi="Times New Roman" w:cs="Times New Roman"/>
+                <w:sz w:val="28"/>
+                <w:szCs w:val="28"/>
+              </w:rPr>
+              <w:t xml:space="preserve">- </w:t>
+            </w:r>
+            <w:r>
+              <w:rPr>
+                <w:rFonts w:ascii="Times New Roman" w:hAnsi="Times New Roman" w:cs="Times New Roman"/>
+                <w:sz w:val="28"/>
+                <w:szCs w:val="28"/>
+              </w:rPr>
+              <w:t>Ca sĩ/ Tác giả</w:t>
+            </w:r>
           </w:p>
         </w:tc>
         <w:tc>
@@ -7804,11 +7929,10 @@
           </w:tcPr>
           <w:p>
             <w:pPr>
-              <w:ind w:left="1170"/>
-              <w:rPr>
-                <w:rFonts w:ascii="Times New Roman" w:hAnsi="Times New Roman" w:cs="Times New Roman"/>
-                <w:sz w:val="26"/>
-                <w:szCs w:val="26"/>
+              <w:rPr>
+                <w:rFonts w:ascii="Times New Roman" w:hAnsi="Times New Roman" w:cs="Times New Roman"/>
+                <w:sz w:val="28"/>
+                <w:szCs w:val="28"/>
               </w:rPr>
             </w:pPr>
           </w:p>
@@ -7820,13 +7944,95 @@
           </w:tcPr>
           <w:p>
             <w:pPr>
-              <w:ind w:left="1170"/>
-              <w:rPr>
-                <w:rFonts w:ascii="Times New Roman" w:hAnsi="Times New Roman" w:cs="Times New Roman"/>
-                <w:sz w:val="26"/>
-                <w:szCs w:val="26"/>
-              </w:rPr>
-            </w:pPr>
+              <w:rPr>
+                <w:rFonts w:ascii="Times New Roman" w:hAnsi="Times New Roman" w:cs="Times New Roman"/>
+                <w:sz w:val="28"/>
+                <w:szCs w:val="28"/>
+              </w:rPr>
+            </w:pPr>
+            <w:r>
+              <w:rPr>
+                <w:rFonts w:ascii="Times New Roman" w:hAnsi="Times New Roman" w:cs="Times New Roman"/>
+                <w:sz w:val="28"/>
+                <w:szCs w:val="28"/>
+              </w:rPr>
+              <w:t>Hiển thị thông tin bài hát:</w:t>
+            </w:r>
+          </w:p>
+          <w:p>
+            <w:pPr>
+              <w:rPr>
+                <w:rFonts w:ascii="Times New Roman" w:hAnsi="Times New Roman" w:cs="Times New Roman"/>
+                <w:sz w:val="28"/>
+                <w:szCs w:val="28"/>
+              </w:rPr>
+            </w:pPr>
+            <w:r>
+              <w:rPr>
+                <w:rFonts w:ascii="Times New Roman" w:hAnsi="Times New Roman" w:cs="Times New Roman"/>
+                <w:sz w:val="28"/>
+                <w:szCs w:val="28"/>
+              </w:rPr>
+              <w:t xml:space="preserve">- </w:t>
+            </w:r>
+            <w:r>
+              <w:rPr>
+                <w:rFonts w:ascii="Times New Roman" w:hAnsi="Times New Roman" w:cs="Times New Roman"/>
+                <w:sz w:val="28"/>
+                <w:szCs w:val="28"/>
+              </w:rPr>
+              <w:t>Tên bài hát</w:t>
+            </w:r>
+          </w:p>
+          <w:p>
+            <w:pPr>
+              <w:rPr>
+                <w:rFonts w:ascii="Times New Roman" w:hAnsi="Times New Roman" w:cs="Times New Roman"/>
+                <w:sz w:val="28"/>
+                <w:szCs w:val="28"/>
+              </w:rPr>
+            </w:pPr>
+            <w:r>
+              <w:rPr>
+                <w:rFonts w:ascii="Times New Roman" w:hAnsi="Times New Roman" w:cs="Times New Roman"/>
+                <w:sz w:val="28"/>
+                <w:szCs w:val="28"/>
+              </w:rPr>
+              <w:t xml:space="preserve">- </w:t>
+            </w:r>
+            <w:r>
+              <w:rPr>
+                <w:rFonts w:ascii="Times New Roman" w:hAnsi="Times New Roman" w:cs="Times New Roman"/>
+                <w:sz w:val="28"/>
+                <w:szCs w:val="28"/>
+              </w:rPr>
+              <w:t>Ảnh</w:t>
+            </w:r>
+          </w:p>
+          <w:p>
+            <w:pPr>
+              <w:rPr>
+                <w:rFonts w:ascii="Times New Roman" w:hAnsi="Times New Roman" w:cs="Times New Roman"/>
+                <w:sz w:val="28"/>
+                <w:szCs w:val="28"/>
+              </w:rPr>
+            </w:pPr>
+            <w:r>
+              <w:rPr>
+                <w:rFonts w:ascii="Times New Roman" w:hAnsi="Times New Roman" w:cs="Times New Roman"/>
+                <w:sz w:val="28"/>
+                <w:szCs w:val="28"/>
+              </w:rPr>
+              <w:t xml:space="preserve">- </w:t>
+            </w:r>
+            <w:r>
+              <w:rPr>
+                <w:rFonts w:ascii="Times New Roman" w:hAnsi="Times New Roman" w:cs="Times New Roman"/>
+                <w:sz w:val="28"/>
+                <w:szCs w:val="28"/>
+              </w:rPr>
+              <w:t>Ca sĩ/ Tác giả</w:t>
+            </w:r>
           </w:p>
         </w:tc>
       </w:tr>
@@ -7841,15 +8047,120 @@
           </w:tcPr>
           <w:p>
             <w:pPr>
+              <w:rPr>
+                <w:rFonts w:ascii="Times New Roman" w:hAnsi="Times New Roman" w:cs="Times New Roman"/>
+                <w:b/>
+                <w:bCs/>
+                <w:sz w:val="28"/>
+                <w:szCs w:val="28"/>
+              </w:rPr>
+            </w:pPr>
+            <w:r>
+              <w:rPr>
+                <w:rFonts w:ascii="Times New Roman" w:hAnsi="Times New Roman" w:cs="Times New Roman"/>
+                <w:b/>
+                <w:bCs/>
+                <w:sz w:val="28"/>
+                <w:szCs w:val="28"/>
+              </w:rPr>
+              <w:t>Time playback</w:t>
+            </w:r>
+          </w:p>
+        </w:tc>
+        <w:tc>
+          <w:tcPr>
+            <w:tcW w:w="2380" w:type="dxa"/>
+            <w:vAlign w:val="center"/>
+          </w:tcPr>
+          <w:p>
+            <w:pPr>
+              <w:rPr>
+                <w:rFonts w:ascii="Times New Roman" w:hAnsi="Times New Roman" w:cs="Times New Roman"/>
+                <w:sz w:val="28"/>
+                <w:szCs w:val="28"/>
+              </w:rPr>
+            </w:pPr>
+            <w:r>
+              <w:rPr>
+                <w:rFonts w:ascii="Times New Roman" w:hAnsi="Times New Roman" w:cs="Times New Roman"/>
+                <w:sz w:val="28"/>
+                <w:szCs w:val="28"/>
+              </w:rPr>
+              <w:t>Hiển thị độ dài của bài hát</w:t>
+            </w:r>
+            <w:r>
+              <w:rPr>
+                <w:rFonts w:ascii="Times New Roman" w:hAnsi="Times New Roman" w:cs="Times New Roman"/>
+                <w:sz w:val="28"/>
+                <w:szCs w:val="28"/>
+              </w:rPr>
+              <w:br/>
+              <w:t>Có thể di chuyển đến đoạn muốn nghe của bài hát</w:t>
+            </w:r>
+          </w:p>
+          <w:p>
+            <w:pPr>
               <w:ind w:left="1170"/>
               <w:rPr>
                 <w:rFonts w:ascii="Times New Roman" w:hAnsi="Times New Roman" w:cs="Times New Roman"/>
-                <w:sz w:val="26"/>
-                <w:szCs w:val="26"/>
-              </w:rPr>
-            </w:pPr>
-          </w:p>
-        </w:tc>
+                <w:sz w:val="28"/>
+                <w:szCs w:val="28"/>
+              </w:rPr>
+            </w:pPr>
+          </w:p>
+        </w:tc>
+        <w:tc>
+          <w:tcPr>
+            <w:tcW w:w="2381" w:type="dxa"/>
+            <w:vAlign w:val="center"/>
+          </w:tcPr>
+          <w:p>
+            <w:pPr>
+              <w:rPr>
+                <w:rFonts w:ascii="Times New Roman" w:hAnsi="Times New Roman" w:cs="Times New Roman"/>
+                <w:sz w:val="28"/>
+                <w:szCs w:val="28"/>
+              </w:rPr>
+            </w:pPr>
+            <w:r>
+              <w:rPr>
+                <w:rFonts w:ascii="Times New Roman" w:hAnsi="Times New Roman" w:cs="Times New Roman"/>
+                <w:sz w:val="28"/>
+                <w:szCs w:val="28"/>
+              </w:rPr>
+              <w:lastRenderedPageBreak/>
+              <w:t>Nhấn giữ và trượt để di chuyển đến đoạn mong muốn</w:t>
+            </w:r>
+          </w:p>
+        </w:tc>
+        <w:tc>
+          <w:tcPr>
+            <w:tcW w:w="2381" w:type="dxa"/>
+            <w:vAlign w:val="center"/>
+          </w:tcPr>
+          <w:p>
+            <w:pPr>
+              <w:rPr>
+                <w:rFonts w:ascii="Times New Roman" w:hAnsi="Times New Roman" w:cs="Times New Roman"/>
+                <w:sz w:val="28"/>
+                <w:szCs w:val="28"/>
+              </w:rPr>
+            </w:pPr>
+            <w:r>
+              <w:rPr>
+                <w:rFonts w:ascii="Times New Roman" w:hAnsi="Times New Roman" w:cs="Times New Roman"/>
+                <w:sz w:val="28"/>
+                <w:szCs w:val="28"/>
+              </w:rPr>
+              <w:t>Di chuyển đến đoạn muốn nghe của bài hát</w:t>
+            </w:r>
+          </w:p>
+        </w:tc>
+      </w:tr>
+      <w:tr>
+        <w:trPr>
+          <w:trHeight w:val="721"/>
+        </w:trPr>
         <w:tc>
           <w:tcPr>
             <w:tcW w:w="2380" w:type="dxa"/>
@@ -7857,13 +8168,47 @@
           </w:tcPr>
           <w:p>
             <w:pPr>
-              <w:ind w:left="1170"/>
-              <w:rPr>
-                <w:rFonts w:ascii="Times New Roman" w:hAnsi="Times New Roman" w:cs="Times New Roman"/>
-                <w:sz w:val="26"/>
-                <w:szCs w:val="26"/>
-              </w:rPr>
-            </w:pPr>
+              <w:rPr>
+                <w:rFonts w:ascii="Times New Roman" w:hAnsi="Times New Roman" w:cs="Times New Roman"/>
+                <w:b/>
+                <w:bCs/>
+                <w:sz w:val="28"/>
+                <w:szCs w:val="28"/>
+              </w:rPr>
+            </w:pPr>
+            <w:r>
+              <w:rPr>
+                <w:rFonts w:ascii="Times New Roman" w:hAnsi="Times New Roman" w:cs="Times New Roman"/>
+                <w:b/>
+                <w:bCs/>
+                <w:sz w:val="28"/>
+                <w:szCs w:val="28"/>
+              </w:rPr>
+              <w:t>Prev button</w:t>
+            </w:r>
+          </w:p>
+        </w:tc>
+        <w:tc>
+          <w:tcPr>
+            <w:tcW w:w="2380" w:type="dxa"/>
+            <w:vAlign w:val="center"/>
+          </w:tcPr>
+          <w:p>
+            <w:pPr>
+              <w:rPr>
+                <w:rFonts w:ascii="Times New Roman" w:hAnsi="Times New Roman" w:cs="Times New Roman"/>
+                <w:sz w:val="28"/>
+                <w:szCs w:val="28"/>
+              </w:rPr>
+            </w:pPr>
+            <w:r>
+              <w:rPr>
+                <w:rFonts w:ascii="Times New Roman" w:hAnsi="Times New Roman" w:cs="Times New Roman"/>
+                <w:sz w:val="28"/>
+                <w:szCs w:val="28"/>
+              </w:rPr>
+              <w:t>Dùng để di chuyển về bài trước</w:t>
+            </w:r>
           </w:p>
         </w:tc>
         <w:tc>
@@ -7873,13 +8218,20 @@
           </w:tcPr>
           <w:p>
             <w:pPr>
-              <w:ind w:left="1170"/>
-              <w:rPr>
-                <w:rFonts w:ascii="Times New Roman" w:hAnsi="Times New Roman" w:cs="Times New Roman"/>
-                <w:sz w:val="26"/>
-                <w:szCs w:val="26"/>
-              </w:rPr>
-            </w:pPr>
+              <w:rPr>
+                <w:rFonts w:ascii="Times New Roman" w:hAnsi="Times New Roman" w:cs="Times New Roman"/>
+                <w:sz w:val="28"/>
+                <w:szCs w:val="28"/>
+              </w:rPr>
+            </w:pPr>
+            <w:r>
+              <w:rPr>
+                <w:rFonts w:ascii="Times New Roman" w:hAnsi="Times New Roman" w:cs="Times New Roman"/>
+                <w:sz w:val="28"/>
+                <w:szCs w:val="28"/>
+              </w:rPr>
+              <w:t>Nhấn vào nút Prev</w:t>
+            </w:r>
           </w:p>
         </w:tc>
         <w:tc>
@@ -7889,13 +8241,574 @@
           </w:tcPr>
           <w:p>
             <w:pPr>
-              <w:ind w:left="1170"/>
-              <w:rPr>
-                <w:rFonts w:ascii="Times New Roman" w:hAnsi="Times New Roman" w:cs="Times New Roman"/>
-                <w:sz w:val="26"/>
-                <w:szCs w:val="26"/>
-              </w:rPr>
-            </w:pPr>
+              <w:rPr>
+                <w:rFonts w:ascii="Times New Roman" w:hAnsi="Times New Roman" w:cs="Times New Roman"/>
+                <w:sz w:val="28"/>
+                <w:szCs w:val="28"/>
+              </w:rPr>
+            </w:pPr>
+            <w:r>
+              <w:rPr>
+                <w:rFonts w:ascii="Times New Roman" w:hAnsi="Times New Roman" w:cs="Times New Roman"/>
+                <w:sz w:val="28"/>
+                <w:szCs w:val="28"/>
+              </w:rPr>
+              <w:t>Trở lại phát bài hát trước đó</w:t>
+            </w:r>
+          </w:p>
+        </w:tc>
+      </w:tr>
+      <w:tr>
+        <w:trPr>
+          <w:trHeight w:val="721"/>
+        </w:trPr>
+        <w:tc>
+          <w:tcPr>
+            <w:tcW w:w="2380" w:type="dxa"/>
+            <w:vAlign w:val="center"/>
+          </w:tcPr>
+          <w:p>
+            <w:pPr>
+              <w:rPr>
+                <w:rFonts w:ascii="Times New Roman" w:hAnsi="Times New Roman" w:cs="Times New Roman"/>
+                <w:b/>
+                <w:bCs/>
+                <w:sz w:val="28"/>
+                <w:szCs w:val="28"/>
+              </w:rPr>
+            </w:pPr>
+            <w:r>
+              <w:rPr>
+                <w:rFonts w:ascii="Times New Roman" w:hAnsi="Times New Roman" w:cs="Times New Roman"/>
+                <w:b/>
+                <w:bCs/>
+                <w:sz w:val="28"/>
+                <w:szCs w:val="28"/>
+              </w:rPr>
+              <w:t>Play button</w:t>
+            </w:r>
+          </w:p>
+        </w:tc>
+        <w:tc>
+          <w:tcPr>
+            <w:tcW w:w="2380" w:type="dxa"/>
+            <w:vAlign w:val="center"/>
+          </w:tcPr>
+          <w:p>
+            <w:pPr>
+              <w:rPr>
+                <w:rFonts w:ascii="Times New Roman" w:hAnsi="Times New Roman" w:cs="Times New Roman"/>
+                <w:sz w:val="28"/>
+                <w:szCs w:val="28"/>
+              </w:rPr>
+            </w:pPr>
+            <w:r>
+              <w:rPr>
+                <w:rFonts w:ascii="Times New Roman" w:hAnsi="Times New Roman" w:cs="Times New Roman"/>
+                <w:sz w:val="28"/>
+                <w:szCs w:val="28"/>
+              </w:rPr>
+              <w:t>Tạm dừng/tiếp tục bài hát</w:t>
+            </w:r>
+          </w:p>
+          <w:p>
+            <w:pPr>
+              <w:rPr>
+                <w:rFonts w:ascii="Times New Roman" w:hAnsi="Times New Roman" w:cs="Times New Roman"/>
+                <w:sz w:val="28"/>
+                <w:szCs w:val="28"/>
+              </w:rPr>
+            </w:pPr>
+            <w:r>
+              <w:rPr>
+                <w:rFonts w:ascii="Times New Roman" w:hAnsi="Times New Roman" w:cs="Times New Roman"/>
+                <w:sz w:val="28"/>
+                <w:szCs w:val="28"/>
+              </w:rPr>
+              <w:t>-</w:t>
+            </w:r>
+            <w:r>
+              <w:rPr>
+                <w:rFonts w:ascii="Times New Roman" w:hAnsi="Times New Roman" w:cs="Times New Roman"/>
+                <w:sz w:val="28"/>
+                <w:szCs w:val="28"/>
+              </w:rPr>
+              <w:t xml:space="preserve"> </w:t>
+            </w:r>
+            <w:r>
+              <w:rPr>
+                <w:rFonts w:ascii="Times New Roman" w:hAnsi="Times New Roman" w:cs="Times New Roman"/>
+                <w:sz w:val="28"/>
+                <w:szCs w:val="28"/>
+              </w:rPr>
+              <w:t xml:space="preserve">Nhấn để tạm dừng, </w:t>
+            </w:r>
+            <w:r>
+              <w:rPr>
+                <w:rFonts w:ascii="Times New Roman" w:hAnsi="Times New Roman" w:cs="Times New Roman"/>
+                <w:sz w:val="28"/>
+                <w:szCs w:val="28"/>
+              </w:rPr>
+              <w:t xml:space="preserve">- </w:t>
+            </w:r>
+            <w:r>
+              <w:rPr>
+                <w:rFonts w:ascii="Times New Roman" w:hAnsi="Times New Roman" w:cs="Times New Roman"/>
+                <w:sz w:val="28"/>
+                <w:szCs w:val="28"/>
+              </w:rPr>
+              <w:t>Nhấn lại 1 lần nữa để tiếp tục phát nhạc</w:t>
+            </w:r>
+          </w:p>
+        </w:tc>
+        <w:tc>
+          <w:tcPr>
+            <w:tcW w:w="2381" w:type="dxa"/>
+            <w:vAlign w:val="center"/>
+          </w:tcPr>
+          <w:p>
+            <w:pPr>
+              <w:rPr>
+                <w:rFonts w:ascii="Times New Roman" w:hAnsi="Times New Roman" w:cs="Times New Roman"/>
+                <w:sz w:val="28"/>
+                <w:szCs w:val="28"/>
+              </w:rPr>
+            </w:pPr>
+            <w:r>
+              <w:rPr>
+                <w:rFonts w:ascii="Times New Roman" w:hAnsi="Times New Roman" w:cs="Times New Roman"/>
+                <w:sz w:val="28"/>
+                <w:szCs w:val="28"/>
+              </w:rPr>
+              <w:t>Nhấn vào nút play</w:t>
+            </w:r>
+          </w:p>
+        </w:tc>
+        <w:tc>
+          <w:tcPr>
+            <w:tcW w:w="2381" w:type="dxa"/>
+            <w:vAlign w:val="center"/>
+          </w:tcPr>
+          <w:p>
+            <w:pPr>
+              <w:rPr>
+                <w:rFonts w:ascii="Times New Roman" w:hAnsi="Times New Roman" w:cs="Times New Roman"/>
+                <w:sz w:val="28"/>
+                <w:szCs w:val="28"/>
+              </w:rPr>
+            </w:pPr>
+            <w:r>
+              <w:rPr>
+                <w:rFonts w:ascii="Times New Roman" w:hAnsi="Times New Roman" w:cs="Times New Roman"/>
+                <w:sz w:val="28"/>
+                <w:szCs w:val="28"/>
+              </w:rPr>
+              <w:t>Tạm dừng/tiếp tục bài hát</w:t>
+            </w:r>
+          </w:p>
+        </w:tc>
+      </w:tr>
+      <w:tr>
+        <w:trPr>
+          <w:trHeight w:val="721"/>
+        </w:trPr>
+        <w:tc>
+          <w:tcPr>
+            <w:tcW w:w="2380" w:type="dxa"/>
+            <w:vAlign w:val="center"/>
+          </w:tcPr>
+          <w:p>
+            <w:pPr>
+              <w:rPr>
+                <w:rFonts w:ascii="Times New Roman" w:hAnsi="Times New Roman" w:cs="Times New Roman"/>
+                <w:b/>
+                <w:bCs/>
+                <w:sz w:val="28"/>
+                <w:szCs w:val="28"/>
+              </w:rPr>
+            </w:pPr>
+            <w:r>
+              <w:rPr>
+                <w:rFonts w:ascii="Times New Roman" w:hAnsi="Times New Roman" w:cs="Times New Roman"/>
+                <w:b/>
+                <w:bCs/>
+                <w:sz w:val="28"/>
+                <w:szCs w:val="28"/>
+              </w:rPr>
+              <w:t>Next button</w:t>
+            </w:r>
+          </w:p>
+        </w:tc>
+        <w:tc>
+          <w:tcPr>
+            <w:tcW w:w="2380" w:type="dxa"/>
+            <w:vAlign w:val="center"/>
+          </w:tcPr>
+          <w:p>
+            <w:pPr>
+              <w:rPr>
+                <w:rFonts w:ascii="Times New Roman" w:hAnsi="Times New Roman" w:cs="Times New Roman"/>
+                <w:sz w:val="28"/>
+                <w:szCs w:val="28"/>
+              </w:rPr>
+            </w:pPr>
+            <w:r>
+              <w:rPr>
+                <w:rFonts w:ascii="Times New Roman" w:hAnsi="Times New Roman" w:cs="Times New Roman"/>
+                <w:sz w:val="28"/>
+                <w:szCs w:val="28"/>
+              </w:rPr>
+              <w:t>Dùng để di chuyển đến bài tiếp theo</w:t>
+            </w:r>
+          </w:p>
+        </w:tc>
+        <w:tc>
+          <w:tcPr>
+            <w:tcW w:w="2381" w:type="dxa"/>
+            <w:vAlign w:val="center"/>
+          </w:tcPr>
+          <w:p>
+            <w:pPr>
+              <w:rPr>
+                <w:rFonts w:ascii="Times New Roman" w:hAnsi="Times New Roman" w:cs="Times New Roman"/>
+                <w:sz w:val="28"/>
+                <w:szCs w:val="28"/>
+              </w:rPr>
+            </w:pPr>
+            <w:r>
+              <w:rPr>
+                <w:rFonts w:ascii="Times New Roman" w:hAnsi="Times New Roman" w:cs="Times New Roman"/>
+                <w:sz w:val="28"/>
+                <w:szCs w:val="28"/>
+              </w:rPr>
+              <w:t>Nhấn vào nút next</w:t>
+            </w:r>
+          </w:p>
+        </w:tc>
+        <w:tc>
+          <w:tcPr>
+            <w:tcW w:w="2381" w:type="dxa"/>
+            <w:vAlign w:val="center"/>
+          </w:tcPr>
+          <w:p>
+            <w:pPr>
+              <w:rPr>
+                <w:rFonts w:ascii="Times New Roman" w:hAnsi="Times New Roman" w:cs="Times New Roman"/>
+                <w:sz w:val="28"/>
+                <w:szCs w:val="28"/>
+              </w:rPr>
+            </w:pPr>
+            <w:r>
+              <w:rPr>
+                <w:rFonts w:ascii="Times New Roman" w:hAnsi="Times New Roman" w:cs="Times New Roman"/>
+                <w:sz w:val="28"/>
+                <w:szCs w:val="28"/>
+              </w:rPr>
+              <w:t>chuyển phát bài tiếp theo</w:t>
+            </w:r>
+          </w:p>
+        </w:tc>
+      </w:tr>
+      <w:tr>
+        <w:trPr>
+          <w:trHeight w:val="721"/>
+        </w:trPr>
+        <w:tc>
+          <w:tcPr>
+            <w:tcW w:w="2380" w:type="dxa"/>
+            <w:vAlign w:val="center"/>
+          </w:tcPr>
+          <w:p>
+            <w:pPr>
+              <w:rPr>
+                <w:rFonts w:ascii="Times New Roman" w:hAnsi="Times New Roman" w:cs="Times New Roman"/>
+                <w:b/>
+                <w:bCs/>
+                <w:sz w:val="28"/>
+                <w:szCs w:val="28"/>
+              </w:rPr>
+            </w:pPr>
+            <w:r>
+              <w:rPr>
+                <w:rFonts w:ascii="Times New Roman" w:hAnsi="Times New Roman" w:cs="Times New Roman"/>
+                <w:b/>
+                <w:bCs/>
+                <w:sz w:val="28"/>
+                <w:szCs w:val="28"/>
+              </w:rPr>
+              <w:t>Music List button</w:t>
+            </w:r>
+          </w:p>
+        </w:tc>
+        <w:tc>
+          <w:tcPr>
+            <w:tcW w:w="2380" w:type="dxa"/>
+            <w:vAlign w:val="center"/>
+          </w:tcPr>
+          <w:p>
+            <w:pPr>
+              <w:rPr>
+                <w:rFonts w:ascii="Times New Roman" w:hAnsi="Times New Roman" w:cs="Times New Roman"/>
+                <w:sz w:val="28"/>
+                <w:szCs w:val="28"/>
+              </w:rPr>
+            </w:pPr>
+            <w:r>
+              <w:rPr>
+                <w:rFonts w:ascii="Times New Roman" w:hAnsi="Times New Roman" w:cs="Times New Roman"/>
+                <w:sz w:val="28"/>
+                <w:szCs w:val="28"/>
+              </w:rPr>
+              <w:t>Dùng để chuyển đển  màn hình danh sách nhạc</w:t>
+            </w:r>
+          </w:p>
+        </w:tc>
+        <w:tc>
+          <w:tcPr>
+            <w:tcW w:w="2381" w:type="dxa"/>
+            <w:vAlign w:val="center"/>
+          </w:tcPr>
+          <w:p>
+            <w:pPr>
+              <w:rPr>
+                <w:rFonts w:ascii="Times New Roman" w:hAnsi="Times New Roman" w:cs="Times New Roman"/>
+                <w:sz w:val="28"/>
+                <w:szCs w:val="28"/>
+              </w:rPr>
+            </w:pPr>
+            <w:r>
+              <w:rPr>
+                <w:rFonts w:ascii="Times New Roman" w:hAnsi="Times New Roman" w:cs="Times New Roman"/>
+                <w:sz w:val="28"/>
+                <w:szCs w:val="28"/>
+              </w:rPr>
+              <w:t>Nhấn vào nút playlist</w:t>
+            </w:r>
+          </w:p>
+        </w:tc>
+        <w:tc>
+          <w:tcPr>
+            <w:tcW w:w="2381" w:type="dxa"/>
+            <w:vAlign w:val="center"/>
+          </w:tcPr>
+          <w:p>
+            <w:pPr>
+              <w:rPr>
+                <w:rFonts w:ascii="Times New Roman" w:hAnsi="Times New Roman" w:cs="Times New Roman"/>
+                <w:sz w:val="28"/>
+                <w:szCs w:val="28"/>
+              </w:rPr>
+            </w:pPr>
+            <w:r>
+              <w:rPr>
+                <w:rFonts w:ascii="Times New Roman" w:hAnsi="Times New Roman" w:cs="Times New Roman"/>
+                <w:sz w:val="28"/>
+                <w:szCs w:val="28"/>
+              </w:rPr>
+              <w:t>Vào được màn hình  danh sách nhạc</w:t>
+            </w:r>
+          </w:p>
+        </w:tc>
+      </w:tr>
+      <w:tr>
+        <w:trPr>
+          <w:trHeight w:val="721"/>
+        </w:trPr>
+        <w:tc>
+          <w:tcPr>
+            <w:tcW w:w="2380" w:type="dxa"/>
+            <w:vAlign w:val="center"/>
+          </w:tcPr>
+          <w:p>
+            <w:pPr>
+              <w:rPr>
+                <w:rFonts w:ascii="Times New Roman" w:hAnsi="Times New Roman" w:cs="Times New Roman"/>
+                <w:b/>
+                <w:bCs/>
+                <w:sz w:val="28"/>
+                <w:szCs w:val="28"/>
+              </w:rPr>
+            </w:pPr>
+            <w:r>
+              <w:rPr>
+                <w:rFonts w:ascii="Times New Roman" w:hAnsi="Times New Roman" w:cs="Times New Roman"/>
+                <w:b/>
+                <w:bCs/>
+                <w:sz w:val="28"/>
+                <w:szCs w:val="28"/>
+              </w:rPr>
+              <w:t>Home button</w:t>
+            </w:r>
+          </w:p>
+        </w:tc>
+        <w:tc>
+          <w:tcPr>
+            <w:tcW w:w="2380" w:type="dxa"/>
+            <w:vAlign w:val="center"/>
+          </w:tcPr>
+          <w:p>
+            <w:pPr>
+              <w:rPr>
+                <w:rFonts w:ascii="Times New Roman" w:hAnsi="Times New Roman" w:cs="Times New Roman"/>
+                <w:sz w:val="28"/>
+                <w:szCs w:val="28"/>
+              </w:rPr>
+            </w:pPr>
+            <w:r>
+              <w:rPr>
+                <w:rFonts w:ascii="Times New Roman" w:hAnsi="Times New Roman" w:cs="Times New Roman"/>
+                <w:sz w:val="28"/>
+                <w:szCs w:val="28"/>
+              </w:rPr>
+              <w:t>Trở về màn hình Home để nhập link danh sách nhạc</w:t>
+            </w:r>
+          </w:p>
+        </w:tc>
+        <w:tc>
+          <w:tcPr>
+            <w:tcW w:w="2381" w:type="dxa"/>
+            <w:vAlign w:val="center"/>
+          </w:tcPr>
+          <w:p>
+            <w:pPr>
+              <w:rPr>
+                <w:rFonts w:ascii="Times New Roman" w:hAnsi="Times New Roman" w:cs="Times New Roman"/>
+                <w:sz w:val="28"/>
+                <w:szCs w:val="28"/>
+              </w:rPr>
+            </w:pPr>
+            <w:r>
+              <w:rPr>
+                <w:rFonts w:ascii="Times New Roman" w:hAnsi="Times New Roman" w:cs="Times New Roman"/>
+                <w:sz w:val="28"/>
+                <w:szCs w:val="28"/>
+              </w:rPr>
+              <w:t>Nhấn vào nút trang chủ</w:t>
+            </w:r>
+          </w:p>
+        </w:tc>
+        <w:tc>
+          <w:tcPr>
+            <w:tcW w:w="2381" w:type="dxa"/>
+            <w:vAlign w:val="center"/>
+          </w:tcPr>
+          <w:p>
+            <w:pPr>
+              <w:rPr>
+                <w:rFonts w:ascii="Times New Roman" w:hAnsi="Times New Roman" w:cs="Times New Roman"/>
+                <w:sz w:val="28"/>
+                <w:szCs w:val="28"/>
+              </w:rPr>
+            </w:pPr>
+            <w:r>
+              <w:rPr>
+                <w:rFonts w:ascii="Times New Roman" w:hAnsi="Times New Roman" w:cs="Times New Roman"/>
+                <w:sz w:val="28"/>
+                <w:szCs w:val="28"/>
+              </w:rPr>
+              <w:t>Trở về  được màn hình Home</w:t>
+            </w:r>
+          </w:p>
+        </w:tc>
+      </w:tr>
+      <w:tr>
+        <w:trPr>
+          <w:trHeight w:val="721"/>
+        </w:trPr>
+        <w:tc>
+          <w:tcPr>
+            <w:tcW w:w="2380" w:type="dxa"/>
+            <w:vAlign w:val="center"/>
+          </w:tcPr>
+          <w:p>
+            <w:pPr>
+              <w:rPr>
+                <w:rFonts w:ascii="Times New Roman" w:hAnsi="Times New Roman" w:cs="Times New Roman"/>
+                <w:b/>
+                <w:bCs/>
+                <w:sz w:val="28"/>
+                <w:szCs w:val="28"/>
+              </w:rPr>
+            </w:pPr>
+            <w:r>
+              <w:rPr>
+                <w:rFonts w:ascii="Times New Roman" w:hAnsi="Times New Roman" w:cs="Times New Roman"/>
+                <w:b/>
+                <w:bCs/>
+                <w:sz w:val="28"/>
+                <w:szCs w:val="28"/>
+              </w:rPr>
+              <w:t>User Button</w:t>
+            </w:r>
+          </w:p>
+        </w:tc>
+        <w:tc>
+          <w:tcPr>
+            <w:tcW w:w="2380" w:type="dxa"/>
+            <w:vAlign w:val="center"/>
+          </w:tcPr>
+          <w:p>
+            <w:pPr>
+              <w:rPr>
+                <w:rFonts w:ascii="Times New Roman" w:hAnsi="Times New Roman" w:cs="Times New Roman"/>
+                <w:sz w:val="28"/>
+                <w:szCs w:val="28"/>
+              </w:rPr>
+            </w:pPr>
+            <w:r>
+              <w:rPr>
+                <w:rFonts w:ascii="Times New Roman" w:hAnsi="Times New Roman" w:cs="Times New Roman"/>
+                <w:sz w:val="28"/>
+                <w:szCs w:val="28"/>
+              </w:rPr>
+              <w:t>Chuyển đến màn hình User</w:t>
+            </w:r>
+          </w:p>
+        </w:tc>
+        <w:tc>
+          <w:tcPr>
+            <w:tcW w:w="2381" w:type="dxa"/>
+            <w:vAlign w:val="center"/>
+          </w:tcPr>
+          <w:p>
+            <w:pPr>
+              <w:rPr>
+                <w:rFonts w:ascii="Times New Roman" w:hAnsi="Times New Roman" w:cs="Times New Roman"/>
+                <w:sz w:val="28"/>
+                <w:szCs w:val="28"/>
+              </w:rPr>
+            </w:pPr>
+            <w:r>
+              <w:rPr>
+                <w:rFonts w:ascii="Times New Roman" w:hAnsi="Times New Roman" w:cs="Times New Roman"/>
+                <w:sz w:val="28"/>
+                <w:szCs w:val="28"/>
+              </w:rPr>
+              <w:t>Nhấn vào nút User</w:t>
+            </w:r>
+          </w:p>
+        </w:tc>
+        <w:tc>
+          <w:tcPr>
+            <w:tcW w:w="2381" w:type="dxa"/>
+            <w:vAlign w:val="center"/>
+          </w:tcPr>
+          <w:p>
+            <w:pPr>
+              <w:rPr>
+                <w:rFonts w:ascii="Times New Roman" w:hAnsi="Times New Roman" w:cs="Times New Roman"/>
+                <w:sz w:val="28"/>
+                <w:szCs w:val="28"/>
+              </w:rPr>
+            </w:pPr>
+            <w:r>
+              <w:rPr>
+                <w:rFonts w:ascii="Times New Roman" w:hAnsi="Times New Roman" w:cs="Times New Roman"/>
+                <w:sz w:val="28"/>
+                <w:szCs w:val="28"/>
+              </w:rPr>
+              <w:t>Vào được  màn hình User</w:t>
+            </w:r>
           </w:p>
         </w:tc>
       </w:tr>
@@ -8057,10 +8970,10 @@
         <w:tblLook w:val="04A0" w:firstRow="1" w:lastRow="0" w:firstColumn="1" w:lastColumn="0" w:noHBand="0" w:noVBand="1"/>
       </w:tblPr>
       <w:tblGrid>
-        <w:gridCol w:w="2380"/>
-        <w:gridCol w:w="2380"/>
-        <w:gridCol w:w="2381"/>
-        <w:gridCol w:w="2381"/>
+        <w:gridCol w:w="1885"/>
+        <w:gridCol w:w="3150"/>
+        <w:gridCol w:w="2520"/>
+        <w:gridCol w:w="1967"/>
       </w:tblGrid>
       <w:tr>
         <w:trPr>
@@ -8068,7 +8981,7 @@
         </w:trPr>
         <w:tc>
           <w:tcPr>
-            <w:tcW w:w="2380" w:type="dxa"/>
+            <w:tcW w:w="1885" w:type="dxa"/>
             <w:vAlign w:val="center"/>
           </w:tcPr>
           <w:p>
@@ -8097,7 +9010,7 @@
         </w:tc>
         <w:tc>
           <w:tcPr>
-            <w:tcW w:w="2380" w:type="dxa"/>
+            <w:tcW w:w="3150" w:type="dxa"/>
             <w:vAlign w:val="center"/>
           </w:tcPr>
           <w:p>
@@ -8126,7 +9039,7 @@
         </w:tc>
         <w:tc>
           <w:tcPr>
-            <w:tcW w:w="2381" w:type="dxa"/>
+            <w:tcW w:w="2520" w:type="dxa"/>
             <w:vAlign w:val="center"/>
           </w:tcPr>
           <w:p>
@@ -8155,7 +9068,7 @@
         </w:tc>
         <w:tc>
           <w:tcPr>
-            <w:tcW w:w="2381" w:type="dxa"/>
+            <w:tcW w:w="1967" w:type="dxa"/>
             <w:vAlign w:val="center"/>
           </w:tcPr>
           <w:p>
@@ -8189,66 +9102,98 @@
         </w:trPr>
         <w:tc>
           <w:tcPr>
-            <w:tcW w:w="2380" w:type="dxa"/>
-            <w:vAlign w:val="center"/>
-          </w:tcPr>
-          <w:p>
-            <w:pPr>
-              <w:ind w:left="1170"/>
-              <w:rPr>
-                <w:rFonts w:ascii="Times New Roman" w:hAnsi="Times New Roman" w:cs="Times New Roman"/>
-                <w:sz w:val="28"/>
-                <w:szCs w:val="28"/>
-              </w:rPr>
-            </w:pPr>
-          </w:p>
-        </w:tc>
-        <w:tc>
-          <w:tcPr>
-            <w:tcW w:w="2380" w:type="dxa"/>
-            <w:vAlign w:val="center"/>
-          </w:tcPr>
-          <w:p>
-            <w:pPr>
-              <w:ind w:left="1170"/>
-              <w:rPr>
-                <w:rFonts w:ascii="Times New Roman" w:hAnsi="Times New Roman" w:cs="Times New Roman"/>
-                <w:sz w:val="28"/>
-                <w:szCs w:val="28"/>
-              </w:rPr>
-            </w:pPr>
-          </w:p>
-        </w:tc>
-        <w:tc>
-          <w:tcPr>
-            <w:tcW w:w="2381" w:type="dxa"/>
-            <w:vAlign w:val="center"/>
-          </w:tcPr>
-          <w:p>
-            <w:pPr>
-              <w:ind w:left="1170"/>
-              <w:rPr>
-                <w:rFonts w:ascii="Times New Roman" w:hAnsi="Times New Roman" w:cs="Times New Roman"/>
-                <w:sz w:val="28"/>
-                <w:szCs w:val="28"/>
-              </w:rPr>
-            </w:pPr>
-          </w:p>
-        </w:tc>
-        <w:tc>
-          <w:tcPr>
-            <w:tcW w:w="2381" w:type="dxa"/>
-            <w:vAlign w:val="center"/>
-          </w:tcPr>
-          <w:p>
-            <w:pPr>
-              <w:ind w:left="1170"/>
-              <w:rPr>
-                <w:rFonts w:ascii="Times New Roman" w:hAnsi="Times New Roman" w:cs="Times New Roman"/>
-                <w:sz w:val="28"/>
-                <w:szCs w:val="28"/>
-              </w:rPr>
-            </w:pPr>
+            <w:tcW w:w="1885" w:type="dxa"/>
+            <w:vAlign w:val="center"/>
+          </w:tcPr>
+          <w:p>
+            <w:pPr>
+              <w:rPr>
+                <w:rFonts w:ascii="Times New Roman" w:hAnsi="Times New Roman" w:cs="Times New Roman"/>
+                <w:b/>
+                <w:bCs/>
+                <w:sz w:val="28"/>
+                <w:szCs w:val="28"/>
+              </w:rPr>
+            </w:pPr>
+            <w:r>
+              <w:rPr>
+                <w:rFonts w:ascii="Times New Roman" w:hAnsi="Times New Roman" w:cs="Times New Roman"/>
+                <w:b/>
+                <w:bCs/>
+                <w:sz w:val="28"/>
+                <w:szCs w:val="28"/>
+              </w:rPr>
+              <w:t>Back button</w:t>
+            </w:r>
+          </w:p>
+        </w:tc>
+        <w:tc>
+          <w:tcPr>
+            <w:tcW w:w="3150" w:type="dxa"/>
+            <w:vAlign w:val="center"/>
+          </w:tcPr>
+          <w:p>
+            <w:pPr>
+              <w:rPr>
+                <w:rFonts w:ascii="Times New Roman" w:hAnsi="Times New Roman" w:cs="Times New Roman"/>
+                <w:sz w:val="28"/>
+                <w:szCs w:val="28"/>
+              </w:rPr>
+            </w:pPr>
+            <w:r>
+              <w:rPr>
+                <w:rFonts w:ascii="Times New Roman" w:hAnsi="Times New Roman" w:cs="Times New Roman"/>
+                <w:sz w:val="28"/>
+                <w:szCs w:val="28"/>
+              </w:rPr>
+              <w:t>Dùng để quay trở về màn hình phát nhạc</w:t>
+            </w:r>
+          </w:p>
+        </w:tc>
+        <w:tc>
+          <w:tcPr>
+            <w:tcW w:w="2520" w:type="dxa"/>
+            <w:vAlign w:val="center"/>
+          </w:tcPr>
+          <w:p>
+            <w:pPr>
+              <w:rPr>
+                <w:rFonts w:ascii="Times New Roman" w:hAnsi="Times New Roman" w:cs="Times New Roman"/>
+                <w:sz w:val="28"/>
+                <w:szCs w:val="28"/>
+              </w:rPr>
+            </w:pPr>
+            <w:r>
+              <w:rPr>
+                <w:rFonts w:ascii="Times New Roman" w:hAnsi="Times New Roman" w:cs="Times New Roman"/>
+                <w:sz w:val="28"/>
+                <w:szCs w:val="28"/>
+              </w:rPr>
+              <w:t>Nhấn vào nút back</w:t>
+            </w:r>
+          </w:p>
+        </w:tc>
+        <w:tc>
+          <w:tcPr>
+            <w:tcW w:w="1967" w:type="dxa"/>
+            <w:vAlign w:val="center"/>
+          </w:tcPr>
+          <w:p>
+            <w:pPr>
+              <w:rPr>
+                <w:rFonts w:ascii="Times New Roman" w:hAnsi="Times New Roman" w:cs="Times New Roman"/>
+                <w:sz w:val="28"/>
+                <w:szCs w:val="28"/>
+              </w:rPr>
+            </w:pPr>
+            <w:r>
+              <w:rPr>
+                <w:rFonts w:ascii="Times New Roman" w:hAnsi="Times New Roman" w:cs="Times New Roman"/>
+                <w:sz w:val="28"/>
+                <w:szCs w:val="28"/>
+              </w:rPr>
+              <w:t>Quay trở về màn hình phát nhạc</w:t>
+            </w:r>
           </w:p>
         </w:tc>
       </w:tr>
@@ -8258,66 +9203,115 @@
         </w:trPr>
         <w:tc>
           <w:tcPr>
-            <w:tcW w:w="2380" w:type="dxa"/>
-            <w:vAlign w:val="center"/>
-          </w:tcPr>
-          <w:p>
-            <w:pPr>
-              <w:ind w:left="1170"/>
-              <w:rPr>
-                <w:rFonts w:ascii="Times New Roman" w:hAnsi="Times New Roman" w:cs="Times New Roman"/>
-                <w:sz w:val="28"/>
-                <w:szCs w:val="28"/>
-              </w:rPr>
-            </w:pPr>
-          </w:p>
-        </w:tc>
-        <w:tc>
-          <w:tcPr>
-            <w:tcW w:w="2380" w:type="dxa"/>
-            <w:vAlign w:val="center"/>
-          </w:tcPr>
-          <w:p>
-            <w:pPr>
-              <w:ind w:left="1170"/>
-              <w:rPr>
-                <w:rFonts w:ascii="Times New Roman" w:hAnsi="Times New Roman" w:cs="Times New Roman"/>
-                <w:sz w:val="28"/>
-                <w:szCs w:val="28"/>
-              </w:rPr>
-            </w:pPr>
-          </w:p>
-        </w:tc>
-        <w:tc>
-          <w:tcPr>
-            <w:tcW w:w="2381" w:type="dxa"/>
-            <w:vAlign w:val="center"/>
-          </w:tcPr>
-          <w:p>
-            <w:pPr>
-              <w:ind w:left="1170"/>
-              <w:rPr>
-                <w:rFonts w:ascii="Times New Roman" w:hAnsi="Times New Roman" w:cs="Times New Roman"/>
-                <w:sz w:val="28"/>
-                <w:szCs w:val="28"/>
-              </w:rPr>
-            </w:pPr>
-          </w:p>
-        </w:tc>
-        <w:tc>
-          <w:tcPr>
-            <w:tcW w:w="2381" w:type="dxa"/>
-            <w:vAlign w:val="center"/>
-          </w:tcPr>
-          <w:p>
-            <w:pPr>
-              <w:ind w:left="1170"/>
-              <w:rPr>
-                <w:rFonts w:ascii="Times New Roman" w:hAnsi="Times New Roman" w:cs="Times New Roman"/>
-                <w:sz w:val="28"/>
-                <w:szCs w:val="28"/>
-              </w:rPr>
-            </w:pPr>
+            <w:tcW w:w="1885" w:type="dxa"/>
+            <w:vAlign w:val="center"/>
+          </w:tcPr>
+          <w:p>
+            <w:pPr>
+              <w:rPr>
+                <w:rFonts w:ascii="Times New Roman" w:hAnsi="Times New Roman" w:cs="Times New Roman"/>
+                <w:b/>
+                <w:bCs/>
+                <w:sz w:val="28"/>
+                <w:szCs w:val="28"/>
+              </w:rPr>
+            </w:pPr>
+            <w:r>
+              <w:rPr>
+                <w:rFonts w:ascii="Times New Roman" w:hAnsi="Times New Roman" w:cs="Times New Roman"/>
+                <w:b/>
+                <w:bCs/>
+                <w:sz w:val="28"/>
+                <w:szCs w:val="28"/>
+              </w:rPr>
+              <w:t>Edit button</w:t>
+            </w:r>
+          </w:p>
+        </w:tc>
+        <w:tc>
+          <w:tcPr>
+            <w:tcW w:w="3150" w:type="dxa"/>
+            <w:vAlign w:val="center"/>
+          </w:tcPr>
+          <w:p>
+            <w:pPr>
+              <w:rPr>
+                <w:rFonts w:ascii="Times New Roman" w:hAnsi="Times New Roman" w:cs="Times New Roman"/>
+                <w:sz w:val="28"/>
+                <w:szCs w:val="28"/>
+              </w:rPr>
+            </w:pPr>
+            <w:r>
+              <w:rPr>
+                <w:rFonts w:ascii="Times New Roman" w:hAnsi="Times New Roman" w:cs="Times New Roman"/>
+                <w:sz w:val="28"/>
+                <w:szCs w:val="28"/>
+              </w:rPr>
+              <w:t>Dùng để chỉnh sửa  các bài hát trong list nhạc như là xoá bài nhạc khỏi list nhạc</w:t>
+            </w:r>
+          </w:p>
+        </w:tc>
+        <w:tc>
+          <w:tcPr>
+            <w:tcW w:w="2520" w:type="dxa"/>
+            <w:vAlign w:val="center"/>
+          </w:tcPr>
+          <w:p>
+            <w:pPr>
+              <w:rPr>
+                <w:rFonts w:ascii="Times New Roman" w:hAnsi="Times New Roman" w:cs="Times New Roman"/>
+                <w:sz w:val="28"/>
+                <w:szCs w:val="28"/>
+              </w:rPr>
+            </w:pPr>
+            <w:r>
+              <w:rPr>
+                <w:rFonts w:ascii="Times New Roman" w:hAnsi="Times New Roman" w:cs="Times New Roman"/>
+                <w:sz w:val="28"/>
+                <w:szCs w:val="28"/>
+              </w:rPr>
+              <w:t>Nhấn vào Edit</w:t>
+            </w:r>
+          </w:p>
+          <w:p>
+            <w:pPr>
+              <w:rPr>
+                <w:rFonts w:ascii="Times New Roman" w:hAnsi="Times New Roman" w:cs="Times New Roman"/>
+                <w:sz w:val="28"/>
+                <w:szCs w:val="28"/>
+              </w:rPr>
+            </w:pPr>
+            <w:r>
+              <w:rPr>
+                <w:rFonts w:ascii="Times New Roman" w:hAnsi="Times New Roman" w:cs="Times New Roman"/>
+                <w:sz w:val="28"/>
+                <w:szCs w:val="28"/>
+              </w:rPr>
+              <w:t>Chọn bài hát mà mình muốn xóa nhấn vào icon “-” và nhấn vào Delete để xóa bài hát</w:t>
+            </w:r>
+          </w:p>
+        </w:tc>
+        <w:tc>
+          <w:tcPr>
+            <w:tcW w:w="1967" w:type="dxa"/>
+            <w:vAlign w:val="center"/>
+          </w:tcPr>
+          <w:p>
+            <w:pPr>
+              <w:rPr>
+                <w:rFonts w:ascii="Times New Roman" w:hAnsi="Times New Roman" w:cs="Times New Roman"/>
+                <w:sz w:val="28"/>
+                <w:szCs w:val="28"/>
+              </w:rPr>
+            </w:pPr>
+            <w:r>
+              <w:rPr>
+                <w:rFonts w:ascii="Times New Roman" w:hAnsi="Times New Roman" w:cs="Times New Roman"/>
+                <w:sz w:val="28"/>
+                <w:szCs w:val="28"/>
+              </w:rPr>
+              <w:t>Hiển thị edit màn hình danh sách nhạc</w:t>
+            </w:r>
           </w:p>
         </w:tc>
       </w:tr>
@@ -8327,25 +9321,65 @@
         </w:trPr>
         <w:tc>
           <w:tcPr>
-            <w:tcW w:w="2380" w:type="dxa"/>
-            <w:vAlign w:val="center"/>
-          </w:tcPr>
+            <w:tcW w:w="1885" w:type="dxa"/>
+            <w:vAlign w:val="center"/>
+          </w:tcPr>
+          <w:p>
+            <w:pPr>
+              <w:rPr>
+                <w:rFonts w:ascii="Times New Roman" w:hAnsi="Times New Roman" w:cs="Times New Roman"/>
+                <w:b/>
+                <w:bCs/>
+                <w:sz w:val="28"/>
+                <w:szCs w:val="28"/>
+              </w:rPr>
+            </w:pPr>
+            <w:r>
+              <w:rPr>
+                <w:rFonts w:ascii="Times New Roman" w:hAnsi="Times New Roman" w:cs="Times New Roman"/>
+                <w:b/>
+                <w:bCs/>
+                <w:sz w:val="28"/>
+                <w:szCs w:val="28"/>
+              </w:rPr>
+              <w:t>Table View</w:t>
+            </w:r>
+          </w:p>
           <w:p>
             <w:pPr>
               <w:ind w:left="1170"/>
               <w:rPr>
                 <w:rFonts w:ascii="Times New Roman" w:hAnsi="Times New Roman" w:cs="Times New Roman"/>
-                <w:sz w:val="28"/>
-                <w:szCs w:val="28"/>
-              </w:rPr>
-            </w:pPr>
-          </w:p>
-        </w:tc>
-        <w:tc>
-          <w:tcPr>
-            <w:tcW w:w="2380" w:type="dxa"/>
-            <w:vAlign w:val="center"/>
-          </w:tcPr>
+                <w:b/>
+                <w:bCs/>
+                <w:sz w:val="28"/>
+                <w:szCs w:val="28"/>
+              </w:rPr>
+            </w:pPr>
+          </w:p>
+        </w:tc>
+        <w:tc>
+          <w:tcPr>
+            <w:tcW w:w="3150" w:type="dxa"/>
+            <w:vAlign w:val="center"/>
+          </w:tcPr>
+          <w:p>
+            <w:pPr>
+              <w:rPr>
+                <w:rFonts w:ascii="Times New Roman" w:hAnsi="Times New Roman" w:cs="Times New Roman"/>
+                <w:sz w:val="28"/>
+                <w:szCs w:val="28"/>
+              </w:rPr>
+            </w:pPr>
+            <w:r>
+              <w:rPr>
+                <w:rFonts w:ascii="Times New Roman" w:hAnsi="Times New Roman" w:cs="Times New Roman"/>
+                <w:sz w:val="28"/>
+                <w:szCs w:val="28"/>
+              </w:rPr>
+              <w:t>Dùng để hiển thì các bài nhạc trong đường dẫn và bạn có thể chọn bài nhạc bất kì nào trong danh sách để phát</w:t>
+            </w:r>
+          </w:p>
           <w:p>
             <w:pPr>
               <w:ind w:left="1170"/>
@@ -8359,34 +9393,48 @@
         </w:tc>
         <w:tc>
           <w:tcPr>
-            <w:tcW w:w="2381" w:type="dxa"/>
-            <w:vAlign w:val="center"/>
-          </w:tcPr>
-          <w:p>
-            <w:pPr>
-              <w:ind w:left="1170"/>
-              <w:rPr>
-                <w:rFonts w:ascii="Times New Roman" w:hAnsi="Times New Roman" w:cs="Times New Roman"/>
-                <w:sz w:val="28"/>
-                <w:szCs w:val="28"/>
-              </w:rPr>
-            </w:pPr>
-          </w:p>
-        </w:tc>
-        <w:tc>
-          <w:tcPr>
-            <w:tcW w:w="2381" w:type="dxa"/>
-            <w:vAlign w:val="center"/>
-          </w:tcPr>
-          <w:p>
-            <w:pPr>
-              <w:ind w:left="1170"/>
-              <w:rPr>
-                <w:rFonts w:ascii="Times New Roman" w:hAnsi="Times New Roman" w:cs="Times New Roman"/>
-                <w:sz w:val="28"/>
-                <w:szCs w:val="28"/>
-              </w:rPr>
-            </w:pPr>
+            <w:tcW w:w="2520" w:type="dxa"/>
+            <w:vAlign w:val="center"/>
+          </w:tcPr>
+          <w:p>
+            <w:pPr>
+              <w:rPr>
+                <w:rFonts w:ascii="Times New Roman" w:hAnsi="Times New Roman" w:cs="Times New Roman"/>
+                <w:sz w:val="28"/>
+                <w:szCs w:val="28"/>
+              </w:rPr>
+            </w:pPr>
+            <w:r>
+              <w:rPr>
+                <w:rFonts w:ascii="Times New Roman" w:hAnsi="Times New Roman" w:cs="Times New Roman"/>
+                <w:sz w:val="28"/>
+                <w:szCs w:val="28"/>
+              </w:rPr>
+              <w:t>Hiển Thị các bài nhạc và chọn phát bất kì bài nhạc nào trong danh sách</w:t>
+            </w:r>
+          </w:p>
+        </w:tc>
+        <w:tc>
+          <w:tcPr>
+            <w:tcW w:w="1967" w:type="dxa"/>
+            <w:vAlign w:val="center"/>
+          </w:tcPr>
+          <w:p>
+            <w:pPr>
+              <w:rPr>
+                <w:rFonts w:ascii="Times New Roman" w:hAnsi="Times New Roman" w:cs="Times New Roman"/>
+                <w:sz w:val="28"/>
+                <w:szCs w:val="28"/>
+              </w:rPr>
+            </w:pPr>
+            <w:r>
+              <w:rPr>
+                <w:rFonts w:ascii="Times New Roman" w:hAnsi="Times New Roman" w:cs="Times New Roman"/>
+                <w:sz w:val="28"/>
+                <w:szCs w:val="28"/>
+              </w:rPr>
+              <w:t>Sẽ hiển thị lên các bài nhạc trong danh sách phát</w:t>
+            </w:r>
           </w:p>
         </w:tc>
       </w:tr>
@@ -8422,6 +9470,7 @@
           <w:sz w:val="32"/>
           <w:szCs w:val="32"/>
         </w:rPr>
+        <w:lastRenderedPageBreak/>
         <w:t>Tính Năng / Thành Phần: Màn Hình Quản Lý Người Dùng</w:t>
       </w:r>
       <w:bookmarkEnd w:id="20"/>
@@ -8464,7 +9513,6 @@
           <w:rFonts w:ascii="Times New Roman" w:hAnsi="Times New Roman" w:cs="Times New Roman"/>
           <w:noProof/>
         </w:rPr>
-        <w:lastRenderedPageBreak/>
         <w:drawing>
           <wp:inline distT="0" distB="0" distL="0" distR="0" wp14:anchorId="22F6A6D5" wp14:editId="1393E2A7">
             <wp:extent cx="1725661" cy="3657600"/>
@@ -8536,6 +9584,7 @@
           <w:rFonts w:ascii="Times New Roman" w:hAnsi="Times New Roman" w:cs="Times New Roman"/>
           <w:noProof/>
         </w:rPr>
+        <w:lastRenderedPageBreak/>
         <w:drawing>
           <wp:inline distT="0" distB="0" distL="0" distR="0" wp14:anchorId="425D274A" wp14:editId="504C00ED">
             <wp:extent cx="1749733" cy="3657600"/>
@@ -8616,7 +9665,6 @@
           <w:sz w:val="32"/>
           <w:szCs w:val="32"/>
         </w:rPr>
-        <w:lastRenderedPageBreak/>
         <w:t>Yêu Cầu Chức Năng</w:t>
       </w:r>
     </w:p>
@@ -9031,7 +10079,16 @@
                 <w:sz w:val="28"/>
                 <w:szCs w:val="28"/>
               </w:rPr>
-              <w:t>Nhận dữ liệu mật khẩu hiện tại khi người dùng nhập dữ liệu từ bàn phím vào trường này và hiển thị ra.</w:t>
+              <w:t xml:space="preserve">Nhận dữ liệu mật khẩu hiện tại khi người dùng nhập dữ liệu từ </w:t>
+            </w:r>
+            <w:r>
+              <w:rPr>
+                <w:rFonts w:ascii="Times New Roman" w:hAnsi="Times New Roman" w:cs="Times New Roman"/>
+                <w:sz w:val="28"/>
+                <w:szCs w:val="28"/>
+              </w:rPr>
+              <w:lastRenderedPageBreak/>
+              <w:t>bàn phím vào trường này và hiển thị ra.</w:t>
             </w:r>
           </w:p>
         </w:tc>
@@ -9054,6 +10111,7 @@
                 <w:sz w:val="28"/>
                 <w:szCs w:val="28"/>
               </w:rPr>
+              <w:lastRenderedPageBreak/>
               <w:t>Điền dữ liệu mật khẩu hiện tại</w:t>
             </w:r>
           </w:p>
@@ -9077,7 +10135,16 @@
                 <w:sz w:val="28"/>
                 <w:szCs w:val="28"/>
               </w:rPr>
-              <w:t>Dữ liệu mật khẩu hiện tại mà người dùng vừa nhập sẽ được hiển thị trong textinput</w:t>
+              <w:t xml:space="preserve">Dữ liệu mật khẩu hiện tại mà người </w:t>
+            </w:r>
+            <w:r>
+              <w:rPr>
+                <w:rFonts w:ascii="Times New Roman" w:hAnsi="Times New Roman" w:cs="Times New Roman"/>
+                <w:sz w:val="28"/>
+                <w:szCs w:val="28"/>
+              </w:rPr>
+              <w:lastRenderedPageBreak/>
+              <w:t>dùng vừa nhập sẽ được hiển thị trong textinput</w:t>
             </w:r>
           </w:p>
         </w:tc>
@@ -9109,6 +10176,7 @@
                 <w:sz w:val="28"/>
                 <w:szCs w:val="28"/>
               </w:rPr>
+              <w:lastRenderedPageBreak/>
               <w:t>“Mật khẩu mới” textinput</w:t>
             </w:r>
           </w:p>
@@ -9311,7 +10379,6 @@
                 <w:sz w:val="28"/>
                 <w:szCs w:val="28"/>
               </w:rPr>
-              <w:lastRenderedPageBreak/>
               <w:t>“Đổi mật khẩu” button</w:t>
             </w:r>
           </w:p>
@@ -9413,6 +10480,7 @@
                 <w:sz w:val="28"/>
                 <w:szCs w:val="28"/>
               </w:rPr>
+              <w:lastRenderedPageBreak/>
               <w:t>“Nghe nhạc” tab</w:t>
             </w:r>
           </w:p>
@@ -9618,16 +10686,7 @@
           <w:sz w:val="32"/>
           <w:szCs w:val="32"/>
         </w:rPr>
-        <w:t xml:space="preserve">Màn Hình </w:t>
-      </w:r>
-      <w:r>
-        <w:rPr>
-          <w:rFonts w:eastAsia="Times New Roman" w:cs="Times New Roman"/>
-          <w:b/>
-          <w:sz w:val="32"/>
-          <w:szCs w:val="32"/>
-        </w:rPr>
-        <w:t>Chưa Đăng Nhập</w:t>
+        <w:t>Màn Hình Chưa Đăng Nhập</w:t>
       </w:r>
     </w:p>
     <w:tbl>
@@ -9791,7 +10850,6 @@
                 <w:sz w:val="26"/>
                 <w:szCs w:val="26"/>
               </w:rPr>
-              <w:lastRenderedPageBreak/>
               <w:t>“Bạn chưa đăng nhập” label</w:t>
             </w:r>
           </w:p>

</xml_diff>